<commit_message>
write half of section design and implmentation
</commit_message>
<xml_diff>
--- a/manuscript/figures/Tracer.docx
+++ b/manuscript/figures/Tracer.docx
@@ -14,7 +14,7 @@
         <mc:AlternateContent>
           <mc:Choice Requires="wpg">
             <w:drawing>
-              <wp:anchor distT="0" distB="0" distL="114300" distR="114300" simplePos="0" relativeHeight="251609088" behindDoc="0" locked="0" layoutInCell="1" allowOverlap="1" wp14:anchorId="471A5251" wp14:editId="5D7B302A">
+              <wp:anchor distT="0" distB="0" distL="114300" distR="114300" simplePos="0" relativeHeight="251587584" behindDoc="0" locked="0" layoutInCell="1" allowOverlap="1" wp14:anchorId="471A5251" wp14:editId="292239E0">
                 <wp:simplePos x="0" y="0"/>
                 <wp:positionH relativeFrom="column">
                   <wp:posOffset>0</wp:posOffset>
@@ -431,7 +431,7 @@
           </mc:Choice>
           <mc:Fallback>
             <w:pict>
-              <v:group id="Group 10" o:spid="_x0000_s1026" style="position:absolute;left:0;text-align:left;margin-left:0;margin-top:117pt;width:108pt;height:153pt;z-index:251609088" coordsize="1371600,1943100" o:gfxdata="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">
+              <v:group id="Group 10" o:spid="_x0000_s1026" style="position:absolute;left:0;text-align:left;margin-left:0;margin-top:117pt;width:108pt;height:153pt;z-index:251587584" coordsize="1371600,1943100" o:gfxdata="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">
                 <v:shapetype id="_x0000_t176" coordsize="21600,21600" o:spt="176" adj="2700" path="m@0,0qx0@0l0@2qy@0,21600l@1,21600qx21600@2l21600@0qy@1,0xe">
                   <v:stroke joinstyle="miter"/>
                   <v:formulas>
@@ -579,7 +579,7 @@
         <mc:AlternateContent>
           <mc:Choice Requires="wpg">
             <w:drawing>
-              <wp:anchor distT="0" distB="0" distL="114300" distR="114300" simplePos="0" relativeHeight="251610112" behindDoc="0" locked="0" layoutInCell="1" allowOverlap="1" wp14:anchorId="587AD5FB" wp14:editId="59F3940C">
+              <wp:anchor distT="0" distB="0" distL="114300" distR="114300" simplePos="0" relativeHeight="251588608" behindDoc="0" locked="0" layoutInCell="1" allowOverlap="1" wp14:anchorId="587AD5FB" wp14:editId="21131A39">
                 <wp:simplePos x="0" y="0"/>
                 <wp:positionH relativeFrom="column">
                   <wp:posOffset>3429000</wp:posOffset>
@@ -996,7 +996,7 @@
           </mc:Choice>
           <mc:Fallback>
             <w:pict>
-              <v:group id="Group 29" o:spid="_x0000_s1033" style="position:absolute;left:0;text-align:left;margin-left:270pt;margin-top:117pt;width:162pt;height:153pt;z-index:251610112" coordsize="2057400,1943100" o:gfxdata="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">
+              <v:group id="Group 29" o:spid="_x0000_s1033" style="position:absolute;left:0;text-align:left;margin-left:270pt;margin-top:117pt;width:162pt;height:153pt;z-index:251588608" coordsize="2057400,1943100" o:gfxdata="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">
                 <v:shape id="Alternate Process 12" o:spid="_x0000_s1034" type="#_x0000_t176" style="position:absolute;top:228600;width:2057400;height:1714500;visibility:visible;mso-wrap-style:square;v-text-anchor:middle" o:gfxdata="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" filled="f" strokecolor="black [3213]">
                   <v:shadow on="t" opacity="22937f" mv:blur="40000f" origin=",.5" offset="0,23000emu"/>
                 </v:shape>
@@ -1121,80 +1121,10 @@
           <w:noProof/>
           <w:lang w:val="en-US"/>
         </w:rPr>
-        <w:drawing>
-          <wp:anchor distT="0" distB="0" distL="114300" distR="114300" simplePos="0" relativeHeight="251611136" behindDoc="0" locked="0" layoutInCell="1" allowOverlap="1" wp14:anchorId="6514D376" wp14:editId="70837390">
-            <wp:simplePos x="0" y="0"/>
-            <wp:positionH relativeFrom="column">
-              <wp:posOffset>2819400</wp:posOffset>
-            </wp:positionH>
-            <wp:positionV relativeFrom="paragraph">
-              <wp:posOffset>747395</wp:posOffset>
-            </wp:positionV>
-            <wp:extent cx="395605" cy="395605"/>
-            <wp:effectExtent l="0" t="0" r="10795" b="10795"/>
-            <wp:wrapThrough wrapText="bothSides">
-              <wp:wrapPolygon edited="0">
-                <wp:start x="0" y="0"/>
-                <wp:lineTo x="0" y="20803"/>
-                <wp:lineTo x="20803" y="20803"/>
-                <wp:lineTo x="20803" y="0"/>
-                <wp:lineTo x="0" y="0"/>
-              </wp:wrapPolygon>
-            </wp:wrapThrough>
-            <wp:docPr id="19" name="Picture 19"/>
-            <wp:cNvGraphicFramePr>
-              <a:graphicFrameLocks xmlns:a="http://schemas.openxmlformats.org/drawingml/2006/main" noChangeAspect="1"/>
-            </wp:cNvGraphicFramePr>
-            <a:graphic xmlns:a="http://schemas.openxmlformats.org/drawingml/2006/main">
-              <a:graphicData uri="http://schemas.openxmlformats.org/drawingml/2006/picture">
-                <pic:pic xmlns:pic="http://schemas.openxmlformats.org/drawingml/2006/picture">
-                  <pic:nvPicPr>
-                    <pic:cNvPr id="19" name="Picture 19"/>
-                    <pic:cNvPicPr>
-                      <a:picLocks noChangeAspect="1"/>
-                    </pic:cNvPicPr>
-                  </pic:nvPicPr>
-                  <pic:blipFill>
-                    <a:blip r:embed="rId6">
-                      <a:extLst>
-                        <a:ext uri="{28A0092B-C50C-407E-A947-70E740481C1C}">
-                          <a14:useLocalDpi xmlns:a14="http://schemas.microsoft.com/office/drawing/2010/main" val="0"/>
-                        </a:ext>
-                      </a:extLst>
-                    </a:blip>
-                    <a:stretch>
-                      <a:fillRect/>
-                    </a:stretch>
-                  </pic:blipFill>
-                  <pic:spPr>
-                    <a:xfrm>
-                      <a:off x="0" y="0"/>
-                      <a:ext cx="395605" cy="395605"/>
-                    </a:xfrm>
-                    <a:prstGeom prst="rect">
-                      <a:avLst/>
-                    </a:prstGeom>
-                    <a:extLst>
-                      <a:ext uri="{FAA26D3D-D897-4be2-8F04-BA451C77F1D7}">
-                        <ma14:placeholderFlag xmlns:ma14="http://schemas.microsoft.com/office/mac/drawingml/2011/main"/>
-                      </a:ext>
-                    </a:extLst>
-                  </pic:spPr>
-                </pic:pic>
-              </a:graphicData>
-            </a:graphic>
-          </wp:anchor>
-        </w:drawing>
-      </w:r>
-      <w:r>
-        <w:rPr>
-          <w:noProof/>
-          <w:lang w:val="en-US"/>
-        </w:rPr>
         <mc:AlternateContent>
           <mc:Choice Requires="wpg">
             <w:drawing>
-              <wp:anchor distT="0" distB="0" distL="114300" distR="114300" simplePos="0" relativeHeight="251612160" behindDoc="0" locked="0" layoutInCell="1" allowOverlap="1" wp14:anchorId="4832E5F0" wp14:editId="7DF54808">
+              <wp:anchor distT="0" distB="0" distL="114300" distR="114300" simplePos="0" relativeHeight="251590656" behindDoc="0" locked="0" layoutInCell="1" allowOverlap="1" wp14:anchorId="4832E5F0" wp14:editId="74E1B9FF">
                 <wp:simplePos x="0" y="0"/>
                 <wp:positionH relativeFrom="column">
                   <wp:posOffset>0</wp:posOffset>
@@ -1302,7 +1232,7 @@
                           </pic:cNvPicPr>
                         </pic:nvPicPr>
                         <pic:blipFill>
-                          <a:blip r:embed="rId7">
+                          <a:blip r:embed="rId6">
                             <a:extLst>
                               <a:ext uri="{28A0092B-C50C-407E-A947-70E740481C1C}">
                                 <a14:useLocalDpi xmlns:a14="http://schemas.microsoft.com/office/drawing/2010/main" val="0"/>
@@ -1341,7 +1271,7 @@
           </mc:Choice>
           <mc:Fallback>
             <w:pict>
-              <v:group id="Group 44" o:spid="_x0000_s1040" style="position:absolute;left:0;text-align:left;margin-left:0;margin-top:27pt;width:117pt;height:54pt;z-index:251612160" coordsize="1485900,685800" o:gfxdata="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">
+              <v:group id="Group 44" o:spid="_x0000_s1040" style="position:absolute;left:0;text-align:left;margin-left:0;margin-top:27pt;width:117pt;height:54pt;z-index:251590656" coordsize="1485900,685800" o:gfxdata="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">
                 <v:shape id="Text Box 2" o:spid="_x0000_s1041" type="#_x0000_t202" style="position:absolute;width:1485900;height:685800;visibility:visible;mso-wrap-style:square;v-text-anchor:middle" o:gfxdata="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" strokecolor="black [3213]" strokeweight="1pt">
                   <v:textbox>
                     <w:txbxContent>
@@ -1384,7 +1314,7 @@
                   <o:lock v:ext="edit" aspectratio="t"/>
                 </v:shapetype>
                 <v:shape id="Picture 20" o:spid="_x0000_s1042" type="#_x0000_t75" alt="Macintosh HD:Users:dxie004:WorkSpace:tracer:src:tracer:images:Tracer.png" style="position:absolute;left:114300;top:114300;width:571500;height:571500;visibility:visible;mso-wrap-style:square" o:gfxdata="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">
-                  <v:imagedata r:id="rId8" o:title="Tracer.png"/>
+                  <v:imagedata r:id="rId7" o:title="Tracer.png"/>
                   <v:path arrowok="t"/>
                 </v:shape>
                 <w10:wrap type="through"/>
@@ -1401,7 +1331,7 @@
         <mc:AlternateContent>
           <mc:Choice Requires="wpg">
             <w:drawing>
-              <wp:anchor distT="0" distB="0" distL="114300" distR="114300" simplePos="0" relativeHeight="251614208" behindDoc="0" locked="0" layoutInCell="1" allowOverlap="1" wp14:anchorId="510FA097" wp14:editId="45D94A53">
+              <wp:anchor distT="0" distB="0" distL="114300" distR="114300" simplePos="0" relativeHeight="251592704" behindDoc="0" locked="0" layoutInCell="1" allowOverlap="1" wp14:anchorId="510FA097" wp14:editId="12A95BCF">
                 <wp:simplePos x="0" y="0"/>
                 <wp:positionH relativeFrom="column">
                   <wp:posOffset>1600200</wp:posOffset>
@@ -1616,7 +1546,7 @@
           </mc:Choice>
           <mc:Fallback>
             <w:pict>
-              <v:group id="Group 30" o:spid="_x0000_s1043" style="position:absolute;left:0;text-align:left;margin-left:126pt;margin-top:117pt;width:108pt;height:54pt;z-index:251614208" coordsize="1371600,685800" o:gfxdata="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">
+              <v:group id="Group 30" o:spid="_x0000_s1043" style="position:absolute;left:0;text-align:left;margin-left:126pt;margin-top:117pt;width:108pt;height:54pt;z-index:251592704" coordsize="1371600,685800" o:gfxdata="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">
                 <v:shape id="Alternate Process 23" o:spid="_x0000_s1044" type="#_x0000_t176" style="position:absolute;top:228600;width:1371600;height:457200;visibility:visible;mso-wrap-style:square;v-text-anchor:middle" o:gfxdata="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" filled="f" strokecolor="black [3213]">
                   <v:shadow on="t" opacity="22937f" mv:blur="40000f" origin=",.5" offset="0,23000emu"/>
                 </v:shape>
@@ -1678,7 +1608,7 @@
         <mc:AlternateContent>
           <mc:Choice Requires="wpg">
             <w:drawing>
-              <wp:anchor distT="0" distB="0" distL="114300" distR="114300" simplePos="0" relativeHeight="251615232" behindDoc="0" locked="0" layoutInCell="1" allowOverlap="1" wp14:anchorId="34B0FD3F" wp14:editId="3C052FE3">
+              <wp:anchor distT="0" distB="0" distL="114300" distR="114300" simplePos="0" relativeHeight="251593728" behindDoc="0" locked="0" layoutInCell="1" allowOverlap="1" wp14:anchorId="34B0FD3F" wp14:editId="0633C488">
                 <wp:simplePos x="0" y="0"/>
                 <wp:positionH relativeFrom="column">
                   <wp:posOffset>1600200</wp:posOffset>
@@ -1893,7 +1823,7 @@
           </mc:Choice>
           <mc:Fallback>
             <w:pict>
-              <v:group id="Group 36" o:spid="_x0000_s1047" style="position:absolute;left:0;text-align:left;margin-left:126pt;margin-top:3in;width:108pt;height:54pt;z-index:251615232" coordsize="1371600,685800" o:gfxdata="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">
+              <v:group id="Group 36" o:spid="_x0000_s1047" style="position:absolute;left:0;text-align:left;margin-left:126pt;margin-top:3in;width:108pt;height:54pt;z-index:251593728" coordsize="1371600,685800" o:gfxdata="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">
                 <v:shape id="Alternate Process 32" o:spid="_x0000_s1048" type="#_x0000_t176" style="position:absolute;top:228600;width:1371600;height:457200;visibility:visible;mso-wrap-style:square;v-text-anchor:middle" o:gfxdata="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" filled="f" strokecolor="black [3213]">
                   <v:shadow on="t" opacity="22937f" mv:blur="40000f" origin=",.5" offset="0,23000emu"/>
                 </v:shape>
@@ -1955,7 +1885,7 @@
         <mc:AlternateContent>
           <mc:Choice Requires="wps">
             <w:drawing>
-              <wp:anchor distT="0" distB="0" distL="114300" distR="114300" simplePos="0" relativeHeight="251616256" behindDoc="0" locked="0" layoutInCell="1" allowOverlap="1" wp14:anchorId="6E19790F" wp14:editId="2E0AFA39">
+              <wp:anchor distT="0" distB="0" distL="114300" distR="114300" simplePos="0" relativeHeight="251594752" behindDoc="0" locked="0" layoutInCell="1" allowOverlap="1" wp14:anchorId="6E19790F" wp14:editId="0B074EF4">
                 <wp:simplePos x="0" y="0"/>
                 <wp:positionH relativeFrom="column">
                   <wp:posOffset>1714500</wp:posOffset>
@@ -2047,7 +1977,7 @@
           </mc:Choice>
           <mc:Fallback>
             <w:pict>
-              <v:shape id="Text Box 35" o:spid="_x0000_s1051" type="#_x0000_t202" style="position:absolute;left:0;text-align:left;margin-left:135pt;margin-top:180pt;width:85pt;height:17pt;z-index:251616256;visibility:visible;mso-wrap-style:square;mso-wrap-distance-left:9pt;mso-wrap-distance-top:0;mso-wrap-distance-right:9pt;mso-wrap-distance-bottom:0;mso-position-horizontal:absolute;mso-position-horizontal-relative:text;mso-position-vertical:absolute;mso-position-vertical-relative:text;v-text-anchor:top" o:gfxdata="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" filled="f" stroked="f">
+              <v:shape id="Text Box 35" o:spid="_x0000_s1051" type="#_x0000_t202" style="position:absolute;left:0;text-align:left;margin-left:135pt;margin-top:180pt;width:85pt;height:17pt;z-index:251594752;visibility:visible;mso-wrap-style:square;mso-wrap-distance-left:9pt;mso-wrap-distance-top:0;mso-wrap-distance-right:9pt;mso-wrap-distance-bottom:0;mso-position-horizontal:absolute;mso-position-horizontal-relative:text;mso-position-vertical:absolute;mso-position-vertical-relative:text;v-text-anchor:top" o:gfxdata="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" filled="f" stroked="f">
                 <v:textbox inset="0,0,0,0">
                   <w:txbxContent>
                     <w:p>
@@ -2082,7 +2012,7 @@
         <mc:AlternateContent>
           <mc:Choice Requires="wps">
             <w:drawing>
-              <wp:anchor distT="0" distB="0" distL="114300" distR="114300" simplePos="0" relativeHeight="251617280" behindDoc="0" locked="0" layoutInCell="1" allowOverlap="1" wp14:anchorId="188A9A2A" wp14:editId="762E1F9D">
+              <wp:anchor distT="0" distB="0" distL="114300" distR="114300" simplePos="0" relativeHeight="251595776" behindDoc="0" locked="0" layoutInCell="1" allowOverlap="1" wp14:anchorId="188A9A2A" wp14:editId="326CAD4D">
                 <wp:simplePos x="0" y="0"/>
                 <wp:positionH relativeFrom="column">
                   <wp:posOffset>3086100</wp:posOffset>
@@ -2179,8 +2109,187 @@
                   <v:h position="bottomRight,#1" yrange="@9,@10"/>
                 </v:handles>
               </v:shapetype>
-              <v:shape id="Right Brace 38" o:spid="_x0000_s1026" type="#_x0000_t88" style="position:absolute;margin-left:243pt;margin-top:126pt;width:18pt;height:2in;z-index:251617280;visibility:visible;mso-wrap-style:square;mso-wrap-distance-left:9pt;mso-wrap-distance-top:0;mso-wrap-distance-right:9pt;mso-wrap-distance-bottom:0;mso-position-horizontal:absolute;mso-position-horizontal-relative:text;mso-position-vertical:absolute;mso-position-vertical-relative:text;v-text-anchor:middle" o:gfxdata="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" adj="2545,10640" strokecolor="black [3213]" strokeweight="1pt">
+              <v:shape id="Right Brace 38" o:spid="_x0000_s1026" type="#_x0000_t88" style="position:absolute;margin-left:243pt;margin-top:126pt;width:18pt;height:2in;z-index:251595776;visibility:visible;mso-wrap-style:square;mso-wrap-distance-left:9pt;mso-wrap-distance-top:0;mso-wrap-distance-right:9pt;mso-wrap-distance-bottom:0;mso-position-horizontal:absolute;mso-position-horizontal-relative:text;mso-position-vertical:absolute;mso-position-vertical-relative:text;v-text-anchor:middle" o:gfxdata="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" adj="2545,10640" strokecolor="black [3213]" strokeweight="1pt">
                 <v:shadow on="t" opacity="24903f" mv:blur="40000f" origin=",.5" offset="0,20000emu"/>
+                <w10:wrap type="through"/>
+              </v:shape>
+            </w:pict>
+          </mc:Fallback>
+        </mc:AlternateContent>
+      </w:r>
+    </w:p>
+    <w:p>
+      <w:r>
+        <w:rPr>
+          <w:noProof/>
+          <w:lang w:val="en-US"/>
+        </w:rPr>
+        <mc:AlternateContent>
+          <mc:Choice Requires="wps">
+            <w:drawing>
+              <wp:anchor distT="0" distB="0" distL="114300" distR="114300" simplePos="0" relativeHeight="251591680" behindDoc="0" locked="0" layoutInCell="1" allowOverlap="1" wp14:anchorId="08A2A690" wp14:editId="0E412177">
+                <wp:simplePos x="0" y="0"/>
+                <wp:positionH relativeFrom="column">
+                  <wp:posOffset>-1791970</wp:posOffset>
+                </wp:positionH>
+                <wp:positionV relativeFrom="paragraph">
+                  <wp:posOffset>1078865</wp:posOffset>
+                </wp:positionV>
+                <wp:extent cx="5829300" cy="0"/>
+                <wp:effectExtent l="50800" t="50800" r="63500" b="101600"/>
+                <wp:wrapThrough wrapText="bothSides">
+                  <wp:wrapPolygon edited="0">
+                    <wp:start x="-188" y="-1"/>
+                    <wp:lineTo x="-188" y="-1"/>
+                    <wp:lineTo x="21741" y="-1"/>
+                    <wp:lineTo x="21647" y="-1"/>
+                    <wp:lineTo x="21647" y="-1"/>
+                    <wp:lineTo x="-188" y="-1"/>
+                  </wp:wrapPolygon>
+                </wp:wrapThrough>
+                <wp:docPr id="21" name="Straight Connector 21"/>
+                <wp:cNvGraphicFramePr/>
+                <a:graphic xmlns:a="http://schemas.openxmlformats.org/drawingml/2006/main">
+                  <a:graphicData uri="http://schemas.microsoft.com/office/word/2010/wordprocessingShape">
+                    <wps:wsp>
+                      <wps:cNvCnPr/>
+                      <wps:spPr>
+                        <a:xfrm>
+                          <a:off x="0" y="0"/>
+                          <a:ext cx="5829300" cy="0"/>
+                        </a:xfrm>
+                        <a:prstGeom prst="line">
+                          <a:avLst/>
+                        </a:prstGeom>
+                        <a:ln w="38100" cmpd="dbl">
+                          <a:solidFill>
+                            <a:srgbClr val="000000"/>
+                          </a:solidFill>
+                        </a:ln>
+                      </wps:spPr>
+                      <wps:style>
+                        <a:lnRef idx="2">
+                          <a:schemeClr val="accent1"/>
+                        </a:lnRef>
+                        <a:fillRef idx="0">
+                          <a:schemeClr val="accent1"/>
+                        </a:fillRef>
+                        <a:effectRef idx="1">
+                          <a:schemeClr val="accent1"/>
+                        </a:effectRef>
+                        <a:fontRef idx="minor">
+                          <a:schemeClr val="tx1"/>
+                        </a:fontRef>
+                      </wps:style>
+                      <wps:bodyPr/>
+                    </wps:wsp>
+                  </a:graphicData>
+                </a:graphic>
+                <wp14:sizeRelH relativeFrom="margin">
+                  <wp14:pctWidth>0</wp14:pctWidth>
+                </wp14:sizeRelH>
+              </wp:anchor>
+            </w:drawing>
+          </mc:Choice>
+          <mc:Fallback>
+            <w:pict>
+              <v:line id="Straight Connector 21" o:spid="_x0000_s1026" style="position:absolute;z-index:251591680;visibility:visible;mso-wrap-style:square;mso-width-percent:0;mso-wrap-distance-left:9pt;mso-wrap-distance-top:0;mso-wrap-distance-right:9pt;mso-wrap-distance-bottom:0;mso-position-horizontal:absolute;mso-position-horizontal-relative:text;mso-position-vertical:absolute;mso-position-vertical-relative:text;mso-width-percent:0;mso-width-relative:margin" from="-141.05pt,84.95pt" to="317.95pt,84.95pt" o:gfxdata="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" strokeweight="3pt">
+                <v:stroke linestyle="thinThin"/>
+                <v:shadow on="t" opacity="24903f" mv:blur="40000f" origin=",.5" offset="0,20000emu"/>
+                <w10:wrap type="through"/>
+              </v:line>
+            </w:pict>
+          </mc:Fallback>
+        </mc:AlternateContent>
+      </w:r>
+      <w:r>
+        <w:rPr>
+          <w:noProof/>
+          <w:lang w:val="en-US"/>
+        </w:rPr>
+        <mc:AlternateContent>
+          <mc:Choice Requires="wps">
+            <w:drawing>
+              <wp:anchor distT="0" distB="0" distL="114300" distR="114300" simplePos="0" relativeHeight="251586560" behindDoc="0" locked="0" layoutInCell="1" allowOverlap="1" wp14:anchorId="33B27CC5" wp14:editId="73AD986F">
+                <wp:simplePos x="0" y="0"/>
+                <wp:positionH relativeFrom="column">
+                  <wp:posOffset>-1791970</wp:posOffset>
+                </wp:positionH>
+                <wp:positionV relativeFrom="paragraph">
+                  <wp:posOffset>393065</wp:posOffset>
+                </wp:positionV>
+                <wp:extent cx="5829300" cy="3086100"/>
+                <wp:effectExtent l="76200" t="50800" r="88900" b="114300"/>
+                <wp:wrapThrough wrapText="bothSides">
+                  <wp:wrapPolygon edited="0">
+                    <wp:start x="1694" y="-356"/>
+                    <wp:lineTo x="-282" y="-356"/>
+                    <wp:lineTo x="-282" y="20622"/>
+                    <wp:lineTo x="1224" y="22222"/>
+                    <wp:lineTo x="20329" y="22222"/>
+                    <wp:lineTo x="20424" y="22044"/>
+                    <wp:lineTo x="21835" y="19733"/>
+                    <wp:lineTo x="21835" y="1600"/>
+                    <wp:lineTo x="20424" y="-356"/>
+                    <wp:lineTo x="19859" y="-356"/>
+                    <wp:lineTo x="1694" y="-356"/>
+                  </wp:wrapPolygon>
+                </wp:wrapThrough>
+                <wp:docPr id="1" name="Alternate Process 1"/>
+                <wp:cNvGraphicFramePr/>
+                <a:graphic xmlns:a="http://schemas.openxmlformats.org/drawingml/2006/main">
+                  <a:graphicData uri="http://schemas.microsoft.com/office/word/2010/wordprocessingShape">
+                    <wps:wsp>
+                      <wps:cNvSpPr/>
+                      <wps:spPr>
+                        <a:xfrm>
+                          <a:off x="0" y="0"/>
+                          <a:ext cx="5829300" cy="3086100"/>
+                        </a:xfrm>
+                        <a:prstGeom prst="flowChartAlternateProcess">
+                          <a:avLst/>
+                        </a:prstGeom>
+                        <a:noFill/>
+                        <a:ln w="38100" cmpd="dbl">
+                          <a:solidFill>
+                            <a:schemeClr val="tx1"/>
+                          </a:solidFill>
+                        </a:ln>
+                      </wps:spPr>
+                      <wps:style>
+                        <a:lnRef idx="1">
+                          <a:schemeClr val="accent1"/>
+                        </a:lnRef>
+                        <a:fillRef idx="3">
+                          <a:schemeClr val="accent1"/>
+                        </a:fillRef>
+                        <a:effectRef idx="2">
+                          <a:schemeClr val="accent1"/>
+                        </a:effectRef>
+                        <a:fontRef idx="minor">
+                          <a:schemeClr val="lt1"/>
+                        </a:fontRef>
+                      </wps:style>
+                      <wps:bodyPr rot="0" spcFirstLastPara="0" vertOverflow="overflow" horzOverflow="overflow" vert="horz" wrap="square" lIns="91440" tIns="45720" rIns="91440" bIns="45720" numCol="1" spcCol="0" rtlCol="0" fromWordArt="0" anchor="ctr" anchorCtr="0" forceAA="0" compatLnSpc="1">
+                        <a:prstTxWarp prst="textNoShape">
+                          <a:avLst/>
+                        </a:prstTxWarp>
+                        <a:noAutofit/>
+                      </wps:bodyPr>
+                    </wps:wsp>
+                  </a:graphicData>
+                </a:graphic>
+                <wp14:sizeRelH relativeFrom="margin">
+                  <wp14:pctWidth>0</wp14:pctWidth>
+                </wp14:sizeRelH>
+              </wp:anchor>
+            </w:drawing>
+          </mc:Choice>
+          <mc:Fallback>
+            <w:pict>
+              <v:shape id="Alternate Process 1" o:spid="_x0000_s1026" type="#_x0000_t176" style="position:absolute;margin-left:-141.05pt;margin-top:30.95pt;width:459pt;height:243pt;z-index:251586560;visibility:visible;mso-wrap-style:square;mso-width-percent:0;mso-wrap-distance-left:9pt;mso-wrap-distance-top:0;mso-wrap-distance-right:9pt;mso-wrap-distance-bottom:0;mso-position-horizontal:absolute;mso-position-horizontal-relative:text;mso-position-vertical:absolute;mso-position-vertical-relative:text;mso-width-percent:0;mso-width-relative:margin;v-text-anchor:middle" o:gfxdata="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" filled="f" strokecolor="black [3213]" strokeweight="3pt">
+                <v:stroke linestyle="thinThin"/>
+                <v:shadow on="t" opacity="22937f" mv:blur="40000f" origin=",.5" offset="0,23000emu"/>
                 <w10:wrap type="through"/>
               </v:shape>
             </w:pict>
@@ -2193,13 +2302,84 @@
           <w:lang w:val="en-US"/>
         </w:rPr>
         <w:drawing>
-          <wp:anchor distT="0" distB="0" distL="114300" distR="114300" simplePos="0" relativeHeight="251618304" behindDoc="0" locked="0" layoutInCell="1" allowOverlap="1" wp14:anchorId="5FC03BC0" wp14:editId="627FD21A">
+          <wp:anchor distT="0" distB="0" distL="114300" distR="114300" simplePos="0" relativeHeight="251598848" behindDoc="0" locked="0" layoutInCell="1" allowOverlap="1" wp14:anchorId="2426696F" wp14:editId="65BDE218">
             <wp:simplePos x="0" y="0"/>
             <wp:positionH relativeFrom="column">
-              <wp:posOffset>2324100</wp:posOffset>
+              <wp:posOffset>1473200</wp:posOffset>
             </wp:positionH>
             <wp:positionV relativeFrom="paragraph">
-              <wp:posOffset>747395</wp:posOffset>
+              <wp:posOffset>568960</wp:posOffset>
+            </wp:positionV>
+            <wp:extent cx="395605" cy="395605"/>
+            <wp:effectExtent l="0" t="0" r="10795" b="10795"/>
+            <wp:wrapThrough wrapText="bothSides">
+              <wp:wrapPolygon edited="0">
+                <wp:start x="16642" y="0"/>
+                <wp:lineTo x="0" y="2774"/>
+                <wp:lineTo x="0" y="20803"/>
+                <wp:lineTo x="20803" y="20803"/>
+                <wp:lineTo x="20803" y="0"/>
+                <wp:lineTo x="16642" y="0"/>
+              </wp:wrapPolygon>
+            </wp:wrapThrough>
+            <wp:docPr id="41" name="Picture 41" descr="Macintosh HD:Users:dxie004:WorkSpace:tracer:src:tracer:images:trace-small-icon.gif"/>
+            <wp:cNvGraphicFramePr>
+              <a:graphicFrameLocks xmlns:a="http://schemas.openxmlformats.org/drawingml/2006/main" noChangeAspect="1"/>
+            </wp:cNvGraphicFramePr>
+            <a:graphic xmlns:a="http://schemas.openxmlformats.org/drawingml/2006/main">
+              <a:graphicData uri="http://schemas.openxmlformats.org/drawingml/2006/picture">
+                <pic:pic xmlns:pic="http://schemas.openxmlformats.org/drawingml/2006/picture">
+                  <pic:nvPicPr>
+                    <pic:cNvPr id="41" name="Picture 41" descr="Macintosh HD:Users:dxie004:WorkSpace:tracer:src:tracer:images:trace-small-icon.gif"/>
+                    <pic:cNvPicPr>
+                      <a:picLocks noChangeAspect="1"/>
+                    </pic:cNvPicPr>
+                  </pic:nvPicPr>
+                  <pic:blipFill>
+                    <a:blip r:embed="rId8">
+                      <a:extLst>
+                        <a:ext uri="{28A0092B-C50C-407E-A947-70E740481C1C}">
+                          <a14:useLocalDpi xmlns:a14="http://schemas.microsoft.com/office/drawing/2010/main" val="0"/>
+                        </a:ext>
+                      </a:extLst>
+                    </a:blip>
+                    <a:srcRect/>
+                    <a:stretch>
+                      <a:fillRect/>
+                    </a:stretch>
+                  </pic:blipFill>
+                  <pic:spPr bwMode="auto">
+                    <a:xfrm>
+                      <a:off x="0" y="0"/>
+                      <a:ext cx="395605" cy="395605"/>
+                    </a:xfrm>
+                    <a:prstGeom prst="rect">
+                      <a:avLst/>
+                    </a:prstGeom>
+                    <a:noFill/>
+                    <a:ln>
+                      <a:noFill/>
+                    </a:ln>
+                  </pic:spPr>
+                </pic:pic>
+              </a:graphicData>
+            </a:graphic>
+          </wp:anchor>
+        </w:drawing>
+      </w:r>
+      <w:r>
+        <w:rPr>
+          <w:noProof/>
+          <w:lang w:val="en-US"/>
+        </w:rPr>
+        <w:drawing>
+          <wp:anchor distT="0" distB="0" distL="114300" distR="114300" simplePos="0" relativeHeight="251596800" behindDoc="0" locked="0" layoutInCell="1" allowOverlap="1" wp14:anchorId="5FC03BC0" wp14:editId="409791A7">
+            <wp:simplePos x="0" y="0"/>
+            <wp:positionH relativeFrom="column">
+              <wp:posOffset>482600</wp:posOffset>
+            </wp:positionH>
+            <wp:positionV relativeFrom="paragraph">
+              <wp:posOffset>568960</wp:posOffset>
             </wp:positionV>
             <wp:extent cx="395605" cy="395605"/>
             <wp:effectExtent l="0" t="0" r="10795" b="0"/>
@@ -2265,28 +2445,26 @@
           <w:lang w:val="en-US"/>
         </w:rPr>
         <w:drawing>
-          <wp:anchor distT="0" distB="0" distL="114300" distR="114300" simplePos="0" relativeHeight="251619328" behindDoc="0" locked="0" layoutInCell="1" allowOverlap="1" wp14:anchorId="71C45F58" wp14:editId="5CAC2A40">
+          <wp:anchor distT="0" distB="0" distL="114300" distR="114300" simplePos="0" relativeHeight="251589632" behindDoc="0" locked="0" layoutInCell="1" allowOverlap="1" wp14:anchorId="6514D376" wp14:editId="11BB92D4">
             <wp:simplePos x="0" y="0"/>
             <wp:positionH relativeFrom="column">
-              <wp:posOffset>1828800</wp:posOffset>
+              <wp:posOffset>977900</wp:posOffset>
             </wp:positionH>
             <wp:positionV relativeFrom="paragraph">
-              <wp:posOffset>747395</wp:posOffset>
+              <wp:posOffset>568960</wp:posOffset>
             </wp:positionV>
             <wp:extent cx="395605" cy="395605"/>
-            <wp:effectExtent l="0" t="0" r="0" b="10795"/>
+            <wp:effectExtent l="0" t="0" r="10795" b="10795"/>
             <wp:wrapThrough wrapText="bothSides">
               <wp:wrapPolygon edited="0">
-                <wp:start x="1387" y="0"/>
-                <wp:lineTo x="1387" y="20803"/>
-                <wp:lineTo x="9708" y="20803"/>
-                <wp:lineTo x="15255" y="20803"/>
-                <wp:lineTo x="19416" y="9708"/>
-                <wp:lineTo x="18029" y="0"/>
-                <wp:lineTo x="1387" y="0"/>
+                <wp:start x="0" y="0"/>
+                <wp:lineTo x="0" y="20803"/>
+                <wp:lineTo x="20803" y="20803"/>
+                <wp:lineTo x="20803" y="0"/>
+                <wp:lineTo x="0" y="0"/>
               </wp:wrapPolygon>
             </wp:wrapThrough>
-            <wp:docPr id="40" name="Picture 40" descr="Macintosh HD:Users:dxie004:WorkSpace:tracer:src:tracer:images:summary-small-icon.png"/>
+            <wp:docPr id="19" name="Picture 19"/>
             <wp:cNvGraphicFramePr>
               <a:graphicFrameLocks xmlns:a="http://schemas.openxmlformats.org/drawingml/2006/main" noChangeAspect="1"/>
             </wp:cNvGraphicFramePr>
@@ -2294,7 +2472,7 @@
               <a:graphicData uri="http://schemas.openxmlformats.org/drawingml/2006/picture">
                 <pic:pic xmlns:pic="http://schemas.openxmlformats.org/drawingml/2006/picture">
                   <pic:nvPicPr>
-                    <pic:cNvPr id="40" name="Picture 40" descr="Macintosh HD:Users:dxie004:WorkSpace:tracer:src:tracer:images:summary-small-icon.png"/>
+                    <pic:cNvPr id="19" name="Picture 19"/>
                     <pic:cNvPicPr>
                       <a:picLocks noChangeAspect="1"/>
                     </pic:cNvPicPr>
@@ -2307,12 +2485,11 @@
                         </a:ext>
                       </a:extLst>
                     </a:blip>
-                    <a:srcRect/>
                     <a:stretch>
                       <a:fillRect/>
                     </a:stretch>
                   </pic:blipFill>
-                  <pic:spPr bwMode="auto">
+                  <pic:spPr>
                     <a:xfrm>
                       <a:off x="0" y="0"/>
                       <a:ext cx="395605" cy="395605"/>
@@ -2320,10 +2497,11 @@
                     <a:prstGeom prst="rect">
                       <a:avLst/>
                     </a:prstGeom>
-                    <a:noFill/>
-                    <a:ln>
-                      <a:noFill/>
-                    </a:ln>
+                    <a:extLst>
+                      <a:ext uri="{FAA26D3D-D897-4be2-8F04-BA451C77F1D7}">
+                        <ma14:placeholderFlag xmlns:ma14="http://schemas.microsoft.com/office/mac/drawingml/2011/main"/>
+                      </a:ext>
+                    </a:extLst>
                   </pic:spPr>
                 </pic:pic>
               </a:graphicData>
@@ -2337,38 +2515,27 @@
           <w:lang w:val="en-US"/>
         </w:rPr>
         <w:drawing>
-          <wp:anchor distT="0" distB="0" distL="114300" distR="114300" simplePos="0" relativeHeight="251620352" behindDoc="0" locked="0" layoutInCell="1" allowOverlap="1" wp14:anchorId="2426696F" wp14:editId="53DDCE49">
+          <wp:anchor distT="0" distB="0" distL="114300" distR="114300" simplePos="0" relativeHeight="251750400" behindDoc="0" locked="0" layoutInCell="1" allowOverlap="1" wp14:anchorId="54287EF4" wp14:editId="63FC9CB7">
             <wp:simplePos x="0" y="0"/>
             <wp:positionH relativeFrom="column">
-              <wp:posOffset>3314700</wp:posOffset>
+              <wp:posOffset>3134995</wp:posOffset>
             </wp:positionH>
             <wp:positionV relativeFrom="paragraph">
-              <wp:posOffset>747395</wp:posOffset>
+              <wp:posOffset>568960</wp:posOffset>
             </wp:positionV>
             <wp:extent cx="395605" cy="395605"/>
             <wp:effectExtent l="0" t="0" r="10795" b="10795"/>
-            <wp:wrapThrough wrapText="bothSides">
-              <wp:wrapPolygon edited="0">
-                <wp:start x="16642" y="0"/>
-                <wp:lineTo x="0" y="2774"/>
-                <wp:lineTo x="0" y="20803"/>
-                <wp:lineTo x="20803" y="20803"/>
-                <wp:lineTo x="20803" y="0"/>
-                <wp:lineTo x="16642" y="0"/>
-              </wp:wrapPolygon>
-            </wp:wrapThrough>
-            <wp:docPr id="41" name="Picture 41" descr="Macintosh HD:Users:dxie004:WorkSpace:tracer:src:tracer:images:trace-small-icon.gif"/>
+            <wp:wrapNone/>
+            <wp:docPr id="18" name="Picture 18"/>
             <wp:cNvGraphicFramePr>
-              <a:graphicFrameLocks xmlns:a="http://schemas.openxmlformats.org/drawingml/2006/main" noChangeAspect="1"/>
+              <a:graphicFrameLocks xmlns:a="http://schemas.openxmlformats.org/drawingml/2006/main"/>
             </wp:cNvGraphicFramePr>
             <a:graphic xmlns:a="http://schemas.openxmlformats.org/drawingml/2006/main">
               <a:graphicData uri="http://schemas.openxmlformats.org/drawingml/2006/picture">
                 <pic:pic xmlns:pic="http://schemas.openxmlformats.org/drawingml/2006/picture">
                   <pic:nvPicPr>
-                    <pic:cNvPr id="41" name="Picture 41" descr="Macintosh HD:Users:dxie004:WorkSpace:tracer:src:tracer:images:trace-small-icon.gif"/>
-                    <pic:cNvPicPr>
-                      <a:picLocks noChangeAspect="1"/>
-                    </pic:cNvPicPr>
+                    <pic:cNvPr id="0" name="bsplogo2.pdf"/>
+                    <pic:cNvPicPr/>
                   </pic:nvPicPr>
                   <pic:blipFill>
                     <a:blip r:embed="rId11">
@@ -2378,12 +2545,11 @@
                         </a:ext>
                       </a:extLst>
                     </a:blip>
-                    <a:srcRect/>
                     <a:stretch>
                       <a:fillRect/>
                     </a:stretch>
                   </pic:blipFill>
-                  <pic:spPr bwMode="auto">
+                  <pic:spPr>
                     <a:xfrm>
                       <a:off x="0" y="0"/>
                       <a:ext cx="395605" cy="395605"/>
@@ -2391,14 +2557,16 @@
                     <a:prstGeom prst="rect">
                       <a:avLst/>
                     </a:prstGeom>
-                    <a:noFill/>
-                    <a:ln>
-                      <a:noFill/>
-                    </a:ln>
                   </pic:spPr>
                 </pic:pic>
               </a:graphicData>
             </a:graphic>
+            <wp14:sizeRelH relativeFrom="page">
+              <wp14:pctWidth>0</wp14:pctWidth>
+            </wp14:sizeRelH>
+            <wp14:sizeRelV relativeFrom="page">
+              <wp14:pctHeight>0</wp14:pctHeight>
+            </wp14:sizeRelV>
           </wp:anchor>
         </w:drawing>
       </w:r>
@@ -2410,13 +2578,13 @@
         <mc:AlternateContent>
           <mc:Choice Requires="wps">
             <w:drawing>
-              <wp:anchor distT="0" distB="0" distL="114300" distR="114300" simplePos="0" relativeHeight="251621376" behindDoc="0" locked="0" layoutInCell="1" allowOverlap="1" wp14:anchorId="12E18BC4" wp14:editId="7F3FBC14">
+              <wp:anchor distT="0" distB="0" distL="114300" distR="114300" simplePos="0" relativeHeight="251599872" behindDoc="0" locked="0" layoutInCell="1" allowOverlap="1" wp14:anchorId="12E18BC4" wp14:editId="6D15002E">
                 <wp:simplePos x="0" y="0"/>
                 <wp:positionH relativeFrom="column">
-                  <wp:posOffset>3886200</wp:posOffset>
+                  <wp:posOffset>1930400</wp:posOffset>
                 </wp:positionH>
                 <wp:positionV relativeFrom="paragraph">
-                  <wp:posOffset>768350</wp:posOffset>
+                  <wp:posOffset>589915</wp:posOffset>
                 </wp:positionV>
                 <wp:extent cx="1257300" cy="374650"/>
                 <wp:effectExtent l="0" t="0" r="0" b="6350"/>
@@ -2501,7 +2669,7 @@
           </mc:Choice>
           <mc:Fallback>
             <w:pict>
-              <v:shape id="Text Box 42" o:spid="_x0000_s1052" type="#_x0000_t202" style="position:absolute;left:0;text-align:left;margin-left:306pt;margin-top:60.5pt;width:99pt;height:29.5pt;z-index:251621376;visibility:visible;mso-wrap-style:square;mso-wrap-distance-left:9pt;mso-wrap-distance-top:0;mso-wrap-distance-right:9pt;mso-wrap-distance-bottom:0;mso-position-horizontal:absolute;mso-position-horizontal-relative:text;mso-position-vertical:absolute;mso-position-vertical-relative:text;v-text-anchor:top" o:gfxdata="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" filled="f" stroked="f">
+              <v:shape id="Text Box 42" o:spid="_x0000_s1052" type="#_x0000_t202" style="position:absolute;margin-left:152pt;margin-top:46.45pt;width:99pt;height:29.5pt;z-index:251599872;visibility:visible;mso-wrap-style:square;mso-wrap-distance-left:9pt;mso-wrap-distance-top:0;mso-wrap-distance-right:9pt;mso-wrap-distance-bottom:0;mso-position-horizontal:absolute;mso-position-horizontal-relative:text;mso-position-vertical:absolute;mso-position-vertical-relative:text;v-text-anchor:top" o:gfxdata="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" filled="f" stroked="f">
                 <v:textbox>
                   <w:txbxContent>
                     <w:p>
@@ -2527,184 +2695,77 @@
           </mc:Fallback>
         </mc:AlternateContent>
       </w:r>
-    </w:p>
-    <w:p>
       <w:r>
         <w:rPr>
           <w:noProof/>
           <w:lang w:val="en-US"/>
         </w:rPr>
-        <mc:AlternateContent>
-          <mc:Choice Requires="wps">
-            <w:drawing>
-              <wp:anchor distT="0" distB="0" distL="114300" distR="114300" simplePos="0" relativeHeight="251613184" behindDoc="0" locked="0" layoutInCell="1" allowOverlap="1" wp14:anchorId="08A2A690" wp14:editId="4B1F4B3E">
-                <wp:simplePos x="0" y="0"/>
-                <wp:positionH relativeFrom="column">
-                  <wp:posOffset>-1841500</wp:posOffset>
-                </wp:positionH>
-                <wp:positionV relativeFrom="paragraph">
-                  <wp:posOffset>1078865</wp:posOffset>
-                </wp:positionV>
-                <wp:extent cx="5829300" cy="0"/>
-                <wp:effectExtent l="50800" t="50800" r="63500" b="101600"/>
-                <wp:wrapThrough wrapText="bothSides">
-                  <wp:wrapPolygon edited="0">
-                    <wp:start x="-188" y="-1"/>
-                    <wp:lineTo x="-188" y="-1"/>
-                    <wp:lineTo x="21741" y="-1"/>
-                    <wp:lineTo x="21647" y="-1"/>
-                    <wp:lineTo x="21647" y="-1"/>
-                    <wp:lineTo x="-188" y="-1"/>
-                  </wp:wrapPolygon>
-                </wp:wrapThrough>
-                <wp:docPr id="21" name="Straight Connector 21"/>
-                <wp:cNvGraphicFramePr/>
-                <a:graphic xmlns:a="http://schemas.openxmlformats.org/drawingml/2006/main">
-                  <a:graphicData uri="http://schemas.microsoft.com/office/word/2010/wordprocessingShape">
-                    <wps:wsp>
-                      <wps:cNvCnPr/>
-                      <wps:spPr>
-                        <a:xfrm>
-                          <a:off x="0" y="0"/>
-                          <a:ext cx="5829300" cy="0"/>
-                        </a:xfrm>
-                        <a:prstGeom prst="line">
-                          <a:avLst/>
-                        </a:prstGeom>
-                        <a:ln w="38100" cmpd="dbl">
-                          <a:solidFill>
-                            <a:srgbClr val="000000"/>
-                          </a:solidFill>
-                        </a:ln>
-                      </wps:spPr>
-                      <wps:style>
-                        <a:lnRef idx="2">
-                          <a:schemeClr val="accent1"/>
-                        </a:lnRef>
-                        <a:fillRef idx="0">
-                          <a:schemeClr val="accent1"/>
-                        </a:fillRef>
-                        <a:effectRef idx="1">
-                          <a:schemeClr val="accent1"/>
-                        </a:effectRef>
-                        <a:fontRef idx="minor">
-                          <a:schemeClr val="tx1"/>
-                        </a:fontRef>
-                      </wps:style>
-                      <wps:bodyPr/>
-                    </wps:wsp>
-                  </a:graphicData>
-                </a:graphic>
-                <wp14:sizeRelH relativeFrom="margin">
-                  <wp14:pctWidth>0</wp14:pctWidth>
-                </wp14:sizeRelH>
-              </wp:anchor>
-            </w:drawing>
-          </mc:Choice>
-          <mc:Fallback>
-            <w:pict>
-              <v:line id="Straight Connector 21" o:spid="_x0000_s1026" style="position:absolute;z-index:251613184;visibility:visible;mso-wrap-style:square;mso-width-percent:0;mso-wrap-distance-left:9pt;mso-wrap-distance-top:0;mso-wrap-distance-right:9pt;mso-wrap-distance-bottom:0;mso-position-horizontal:absolute;mso-position-horizontal-relative:text;mso-position-vertical:absolute;mso-position-vertical-relative:text;mso-width-percent:0;mso-width-relative:margin" from="-144.95pt,84.95pt" to="314.05pt,84.95pt" o:gfxdata="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" strokeweight="3pt">
-                <v:stroke linestyle="thinThin"/>
-                <v:shadow on="t" opacity="24903f" mv:blur="40000f" origin=",.5" offset="0,20000emu"/>
-                <w10:wrap type="through"/>
-              </v:line>
-            </w:pict>
-          </mc:Fallback>
-        </mc:AlternateContent>
-      </w:r>
-      <w:r>
-        <w:rPr>
-          <w:noProof/>
-          <w:lang w:val="en-US"/>
-        </w:rPr>
-        <mc:AlternateContent>
-          <mc:Choice Requires="wps">
-            <w:drawing>
-              <wp:anchor distT="0" distB="0" distL="114300" distR="114300" simplePos="0" relativeHeight="251608064" behindDoc="0" locked="0" layoutInCell="1" allowOverlap="1" wp14:anchorId="33B27CC5" wp14:editId="0A966CA8">
-                <wp:simplePos x="0" y="0"/>
-                <wp:positionH relativeFrom="column">
-                  <wp:posOffset>-1841500</wp:posOffset>
-                </wp:positionH>
-                <wp:positionV relativeFrom="paragraph">
-                  <wp:posOffset>393065</wp:posOffset>
-                </wp:positionV>
-                <wp:extent cx="5829300" cy="3086100"/>
-                <wp:effectExtent l="76200" t="50800" r="88900" b="114300"/>
-                <wp:wrapThrough wrapText="bothSides">
-                  <wp:wrapPolygon edited="0">
-                    <wp:start x="1694" y="-356"/>
-                    <wp:lineTo x="-282" y="-356"/>
-                    <wp:lineTo x="-282" y="20622"/>
-                    <wp:lineTo x="1224" y="22222"/>
-                    <wp:lineTo x="20329" y="22222"/>
-                    <wp:lineTo x="20424" y="22044"/>
-                    <wp:lineTo x="21835" y="19733"/>
-                    <wp:lineTo x="21835" y="1600"/>
-                    <wp:lineTo x="20424" y="-356"/>
-                    <wp:lineTo x="19859" y="-356"/>
-                    <wp:lineTo x="1694" y="-356"/>
-                  </wp:wrapPolygon>
-                </wp:wrapThrough>
-                <wp:docPr id="1" name="Alternate Process 1"/>
-                <wp:cNvGraphicFramePr/>
-                <a:graphic xmlns:a="http://schemas.openxmlformats.org/drawingml/2006/main">
-                  <a:graphicData uri="http://schemas.microsoft.com/office/word/2010/wordprocessingShape">
-                    <wps:wsp>
-                      <wps:cNvSpPr/>
-                      <wps:spPr>
-                        <a:xfrm>
-                          <a:off x="0" y="0"/>
-                          <a:ext cx="5829300" cy="3086100"/>
-                        </a:xfrm>
-                        <a:prstGeom prst="flowChartAlternateProcess">
-                          <a:avLst/>
-                        </a:prstGeom>
-                        <a:noFill/>
-                        <a:ln w="38100" cmpd="dbl">
-                          <a:solidFill>
-                            <a:schemeClr val="tx1"/>
-                          </a:solidFill>
-                        </a:ln>
-                      </wps:spPr>
-                      <wps:style>
-                        <a:lnRef idx="1">
-                          <a:schemeClr val="accent1"/>
-                        </a:lnRef>
-                        <a:fillRef idx="3">
-                          <a:schemeClr val="accent1"/>
-                        </a:fillRef>
-                        <a:effectRef idx="2">
-                          <a:schemeClr val="accent1"/>
-                        </a:effectRef>
-                        <a:fontRef idx="minor">
-                          <a:schemeClr val="lt1"/>
-                        </a:fontRef>
-                      </wps:style>
-                      <wps:bodyPr rot="0" spcFirstLastPara="0" vertOverflow="overflow" horzOverflow="overflow" vert="horz" wrap="square" lIns="91440" tIns="45720" rIns="91440" bIns="45720" numCol="1" spcCol="0" rtlCol="0" fromWordArt="0" anchor="ctr" anchorCtr="0" forceAA="0" compatLnSpc="1">
-                        <a:prstTxWarp prst="textNoShape">
-                          <a:avLst/>
-                        </a:prstTxWarp>
-                        <a:noAutofit/>
-                      </wps:bodyPr>
-                    </wps:wsp>
-                  </a:graphicData>
-                </a:graphic>
-                <wp14:sizeRelH relativeFrom="margin">
-                  <wp14:pctWidth>0</wp14:pctWidth>
-                </wp14:sizeRelH>
-              </wp:anchor>
-            </w:drawing>
-          </mc:Choice>
-          <mc:Fallback>
-            <w:pict>
-              <v:shape id="Alternate Process 1" o:spid="_x0000_s1026" type="#_x0000_t176" style="position:absolute;margin-left:-144.95pt;margin-top:30.95pt;width:459pt;height:243pt;z-index:251608064;visibility:visible;mso-wrap-style:square;mso-width-percent:0;mso-wrap-distance-left:9pt;mso-wrap-distance-top:0;mso-wrap-distance-right:9pt;mso-wrap-distance-bottom:0;mso-position-horizontal:absolute;mso-position-horizontal-relative:text;mso-position-vertical:absolute;mso-position-vertical-relative:text;mso-width-percent:0;mso-width-relative:margin;v-text-anchor:middle" o:gfxdata="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" filled="f" strokecolor="black [3213]" strokeweight="3pt">
-                <v:stroke linestyle="thinThin"/>
-                <v:shadow on="t" opacity="22937f" mv:blur="40000f" origin=",.5" offset="0,23000emu"/>
-                <w10:wrap type="through"/>
-              </v:shape>
-            </w:pict>
-          </mc:Fallback>
-        </mc:AlternateContent>
+        <w:drawing>
+          <wp:anchor distT="0" distB="0" distL="114300" distR="114300" simplePos="0" relativeHeight="251597824" behindDoc="0" locked="0" layoutInCell="1" allowOverlap="1" wp14:anchorId="71C45F58" wp14:editId="59B4CD89">
+            <wp:simplePos x="0" y="0"/>
+            <wp:positionH relativeFrom="column">
+              <wp:posOffset>-12700</wp:posOffset>
+            </wp:positionH>
+            <wp:positionV relativeFrom="paragraph">
+              <wp:posOffset>568960</wp:posOffset>
+            </wp:positionV>
+            <wp:extent cx="395605" cy="395605"/>
+            <wp:effectExtent l="0" t="0" r="0" b="10795"/>
+            <wp:wrapThrough wrapText="bothSides">
+              <wp:wrapPolygon edited="0">
+                <wp:start x="1387" y="0"/>
+                <wp:lineTo x="1387" y="20803"/>
+                <wp:lineTo x="9708" y="20803"/>
+                <wp:lineTo x="15255" y="20803"/>
+                <wp:lineTo x="19416" y="9708"/>
+                <wp:lineTo x="18029" y="0"/>
+                <wp:lineTo x="1387" y="0"/>
+              </wp:wrapPolygon>
+            </wp:wrapThrough>
+            <wp:docPr id="40" name="Picture 40" descr="Macintosh HD:Users:dxie004:WorkSpace:tracer:src:tracer:images:summary-small-icon.png"/>
+            <wp:cNvGraphicFramePr>
+              <a:graphicFrameLocks xmlns:a="http://schemas.openxmlformats.org/drawingml/2006/main" noChangeAspect="1"/>
+            </wp:cNvGraphicFramePr>
+            <a:graphic xmlns:a="http://schemas.openxmlformats.org/drawingml/2006/main">
+              <a:graphicData uri="http://schemas.openxmlformats.org/drawingml/2006/picture">
+                <pic:pic xmlns:pic="http://schemas.openxmlformats.org/drawingml/2006/picture">
+                  <pic:nvPicPr>
+                    <pic:cNvPr id="40" name="Picture 40" descr="Macintosh HD:Users:dxie004:WorkSpace:tracer:src:tracer:images:summary-small-icon.png"/>
+                    <pic:cNvPicPr>
+                      <a:picLocks noChangeAspect="1"/>
+                    </pic:cNvPicPr>
+                  </pic:nvPicPr>
+                  <pic:blipFill>
+                    <a:blip r:embed="rId12">
+                      <a:extLst>
+                        <a:ext uri="{28A0092B-C50C-407E-A947-70E740481C1C}">
+                          <a14:useLocalDpi xmlns:a14="http://schemas.microsoft.com/office/drawing/2010/main" val="0"/>
+                        </a:ext>
+                      </a:extLst>
+                    </a:blip>
+                    <a:srcRect/>
+                    <a:stretch>
+                      <a:fillRect/>
+                    </a:stretch>
+                  </pic:blipFill>
+                  <pic:spPr bwMode="auto">
+                    <a:xfrm>
+                      <a:off x="0" y="0"/>
+                      <a:ext cx="395605" cy="395605"/>
+                    </a:xfrm>
+                    <a:prstGeom prst="rect">
+                      <a:avLst/>
+                    </a:prstGeom>
+                    <a:noFill/>
+                    <a:ln>
+                      <a:noFill/>
+                    </a:ln>
+                  </pic:spPr>
+                </pic:pic>
+              </a:graphicData>
+            </a:graphic>
+          </wp:anchor>
+        </w:drawing>
       </w:r>
     </w:p>
     <w:p>
@@ -2716,7 +2777,7 @@
         <mc:AlternateContent>
           <mc:Choice Requires="wps">
             <w:drawing>
-              <wp:anchor distT="0" distB="0" distL="114300" distR="114300" simplePos="0" relativeHeight="251715584" behindDoc="0" locked="0" layoutInCell="1" allowOverlap="1" wp14:anchorId="231DC9B9" wp14:editId="5CB83D7D">
+              <wp:anchor distT="0" distB="0" distL="114300" distR="114300" simplePos="0" relativeHeight="251694080" behindDoc="0" locked="0" layoutInCell="1" allowOverlap="1" wp14:anchorId="231DC9B9" wp14:editId="083DDF1C">
                 <wp:simplePos x="0" y="0"/>
                 <wp:positionH relativeFrom="column">
                   <wp:posOffset>1957705</wp:posOffset>
@@ -2803,7 +2864,7 @@
                   <v:h position="#0,#1" xrange="0,21600" yrange="0,10800"/>
                 </v:handles>
               </v:shapetype>
-              <v:shape id="Notched Right Arrow 92" o:spid="_x0000_s1026" type="#_x0000_t94" style="position:absolute;margin-left:154.15pt;margin-top:-5.8pt;width:87.05pt;height:27pt;rotation:-8371554fd;z-index:251715584;visibility:visible;mso-wrap-style:square;mso-width-percent:0;mso-height-percent:0;mso-wrap-distance-left:9pt;mso-wrap-distance-top:0;mso-wrap-distance-right:9pt;mso-wrap-distance-bottom:0;mso-position-horizontal:absolute;mso-position-horizontal-relative:text;mso-position-vertical:absolute;mso-position-vertical-relative:text;mso-width-percent:0;mso-height-percent:0;mso-width-relative:margin;mso-height-relative:margin;v-text-anchor:middle" o:gfxdata="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" adj="14876" strokecolor="#4f81bd">
+              <v:shape id="Notched Right Arrow 92" o:spid="_x0000_s1026" type="#_x0000_t94" style="position:absolute;margin-left:154.15pt;margin-top:-5.8pt;width:87.05pt;height:27pt;rotation:-8371554fd;z-index:251694080;visibility:visible;mso-wrap-style:square;mso-width-percent:0;mso-height-percent:0;mso-wrap-distance-left:9pt;mso-wrap-distance-top:0;mso-wrap-distance-right:9pt;mso-wrap-distance-bottom:0;mso-position-horizontal:absolute;mso-position-horizontal-relative:text;mso-position-vertical:absolute;mso-position-vertical-relative:text;mso-width-percent:0;mso-height-percent:0;mso-width-relative:margin;mso-height-relative:margin;v-text-anchor:middle" o:gfxdata="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" adj="14876" strokecolor="#4f81bd">
                 <v:shadow on="t" opacity="22937f" mv:blur="40000f" origin=",.5" offset="0,23000emu"/>
               </v:shape>
             </w:pict>
@@ -2818,7 +2879,7 @@
         <mc:AlternateContent>
           <mc:Choice Requires="wps">
             <w:drawing>
-              <wp:anchor distT="0" distB="0" distL="114300" distR="114300" simplePos="0" relativeHeight="251714560" behindDoc="0" locked="0" layoutInCell="1" allowOverlap="1" wp14:anchorId="433883C5" wp14:editId="6466F455">
+              <wp:anchor distT="0" distB="0" distL="114300" distR="114300" simplePos="0" relativeHeight="251693056" behindDoc="0" locked="0" layoutInCell="1" allowOverlap="1" wp14:anchorId="433883C5" wp14:editId="48A4DC95">
                 <wp:simplePos x="0" y="0"/>
                 <wp:positionH relativeFrom="column">
                   <wp:posOffset>228600</wp:posOffset>
@@ -2889,7 +2950,7 @@
           </mc:Choice>
           <mc:Fallback>
             <w:pict>
-              <v:shape id="Notched Right Arrow 91" o:spid="_x0000_s1026" type="#_x0000_t94" style="position:absolute;margin-left:18pt;margin-top:-3.35pt;width:63pt;height:27pt;rotation:-90;z-index:251714560;visibility:visible;mso-wrap-style:square;mso-width-percent:0;mso-height-percent:0;mso-wrap-distance-left:9pt;mso-wrap-distance-top:0;mso-wrap-distance-right:9pt;mso-wrap-distance-bottom:0;mso-position-horizontal:absolute;mso-position-horizontal-relative:text;mso-position-vertical:absolute;mso-position-vertical-relative:text;mso-width-percent:0;mso-height-percent:0;mso-width-relative:margin;mso-height-relative:margin;v-text-anchor:middle" o:gfxdata="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" adj="12309" strokecolor="#4f81bd">
+              <v:shape id="Notched Right Arrow 91" o:spid="_x0000_s1026" type="#_x0000_t94" style="position:absolute;margin-left:18pt;margin-top:-3.35pt;width:63pt;height:27pt;rotation:-90;z-index:251693056;visibility:visible;mso-wrap-style:square;mso-width-percent:0;mso-height-percent:0;mso-wrap-distance-left:9pt;mso-wrap-distance-top:0;mso-wrap-distance-right:9pt;mso-wrap-distance-bottom:0;mso-position-horizontal:absolute;mso-position-horizontal-relative:text;mso-position-vertical:absolute;mso-position-vertical-relative:text;mso-width-percent:0;mso-height-percent:0;mso-width-relative:margin;mso-height-relative:margin;v-text-anchor:middle" o:gfxdata="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" adj="12309" strokecolor="#4f81bd">
                 <v:shadow on="t" opacity="22937f" mv:blur="40000f" origin=",.5" offset="0,23000emu"/>
               </v:shape>
             </w:pict>
@@ -2904,7 +2965,7 @@
         <mc:AlternateContent>
           <mc:Choice Requires="wps">
             <w:drawing>
-              <wp:anchor distT="0" distB="0" distL="114300" distR="114300" simplePos="0" relativeHeight="251717632" behindDoc="0" locked="0" layoutInCell="1" allowOverlap="1" wp14:anchorId="3CE12F2C" wp14:editId="2CC388E1">
+              <wp:anchor distT="0" distB="0" distL="114300" distR="114300" simplePos="0" relativeHeight="251696128" behindDoc="0" locked="0" layoutInCell="1" allowOverlap="1" wp14:anchorId="3CE12F2C" wp14:editId="77AF2ECB">
                 <wp:simplePos x="0" y="0"/>
                 <wp:positionH relativeFrom="column">
                   <wp:posOffset>3512820</wp:posOffset>
@@ -2994,7 +3055,7 @@
           </mc:Choice>
           <mc:Fallback>
             <w:pict>
-              <v:shape id="U-Turn Arrow 103" o:spid="_x0000_s1026" style="position:absolute;margin-left:276.6pt;margin-top:-97.55pt;width:324pt;height:45pt;rotation:90;flip:y;z-index:251717632;visibility:visible;mso-wrap-style:square;mso-width-percent:0;mso-height-percent:0;mso-wrap-distance-left:9pt;mso-wrap-distance-top:0;mso-wrap-distance-right:9pt;mso-wrap-distance-bottom:0;mso-position-horizontal:absolute;mso-position-horizontal-relative:text;mso-position-vertical:absolute;mso-position-vertical-relative:text;mso-width-percent:0;mso-height-percent:0;mso-width-relative:margin;mso-height-relative:margin;v-text-anchor:middle" coordsize="4114800,571500" o:gfxdata="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" path="m0,571500l0,250031c0,111943,111943,,250031,0l3793331,0c3931419,,4043362,111943,4043362,250031,4043362,285855,4043363,321678,4043363,357502l4114800,357502,3971925,571500,3829050,357502,3900488,357502,3900488,250031c3900488,190850,3852513,142875,3793332,142875l250031,142875c190850,142875,142875,190850,142875,250031l142875,571500,,571500xe" strokecolor="#4f81bd [3204]">
+              <v:shape id="U-Turn Arrow 103" o:spid="_x0000_s1026" style="position:absolute;margin-left:276.6pt;margin-top:-97.55pt;width:324pt;height:45pt;rotation:90;flip:y;z-index:251696128;visibility:visible;mso-wrap-style:square;mso-width-percent:0;mso-height-percent:0;mso-wrap-distance-left:9pt;mso-wrap-distance-top:0;mso-wrap-distance-right:9pt;mso-wrap-distance-bottom:0;mso-position-horizontal:absolute;mso-position-horizontal-relative:text;mso-position-vertical:absolute;mso-position-vertical-relative:text;mso-width-percent:0;mso-height-percent:0;mso-width-relative:margin;mso-height-relative:margin;v-text-anchor:middle" coordsize="4114800,571500" o:gfxdata="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" path="m0,571500l0,250031c0,111943,111943,,250031,0l3793331,0c3931419,,4043362,111943,4043362,250031,4043362,285855,4043363,321678,4043363,357502l4114800,357502,3971925,571500,3829050,357502,3900488,357502,3900488,250031c3900488,190850,3852513,142875,3793332,142875l250031,142875c190850,142875,142875,190850,142875,250031l142875,571500,,571500xe" strokecolor="#4f81bd [3204]">
                 <v:shadow on="t" opacity="22937f" mv:blur="40000f" origin=",.5" offset="0,23000emu"/>
                 <v:path arrowok="t" o:connecttype="custom" o:connectlocs="0,571500;0,250031;250031,0;3793331,0;4043362,250031;4043363,357502;4114800,357502;3971925,571500;3829050,357502;3900488,357502;3900488,250031;3793332,142875;250031,142875;142875,250031;142875,571500;0,571500" o:connectangles="0,0,0,0,0,0,0,0,0,0,0,0,0,0,0,0"/>
                 <w10:wrap type="through"/>
@@ -3016,7 +3077,1230 @@
         <mc:AlternateContent>
           <mc:Choice Requires="wpg">
             <w:drawing>
-              <wp:anchor distT="0" distB="0" distL="114300" distR="114300" simplePos="0" relativeHeight="251749376" behindDoc="0" locked="0" layoutInCell="1" allowOverlap="1" wp14:anchorId="04EDB3C1" wp14:editId="76F4EA0A">
+              <wp:anchor distT="0" distB="0" distL="114300" distR="114300" simplePos="0" relativeHeight="251732992" behindDoc="0" locked="0" layoutInCell="1" allowOverlap="1" wp14:anchorId="7208C774" wp14:editId="16DF17B6">
+                <wp:simplePos x="0" y="0"/>
+                <wp:positionH relativeFrom="column">
+                  <wp:posOffset>73660</wp:posOffset>
+                </wp:positionH>
+                <wp:positionV relativeFrom="paragraph">
+                  <wp:posOffset>221615</wp:posOffset>
+                </wp:positionV>
+                <wp:extent cx="1983740" cy="1678305"/>
+                <wp:effectExtent l="50800" t="0" r="73660" b="99695"/>
+                <wp:wrapNone/>
+                <wp:docPr id="28" name="Group 28"/>
+                <wp:cNvGraphicFramePr/>
+                <a:graphic xmlns:a="http://schemas.openxmlformats.org/drawingml/2006/main">
+                  <a:graphicData uri="http://schemas.microsoft.com/office/word/2010/wordprocessingGroup">
+                    <wpg:wgp>
+                      <wpg:cNvGrpSpPr/>
+                      <wpg:grpSpPr>
+                        <a:xfrm>
+                          <a:off x="0" y="0"/>
+                          <a:ext cx="1983740" cy="1678305"/>
+                          <a:chOff x="0" y="0"/>
+                          <a:chExt cx="1983740" cy="1678305"/>
+                        </a:xfrm>
+                      </wpg:grpSpPr>
+                      <wps:wsp>
+                        <wps:cNvPr id="11" name="Alternate Process 11"/>
+                        <wps:cNvSpPr/>
+                        <wps:spPr>
+                          <a:xfrm>
+                            <a:off x="0" y="238760"/>
+                            <a:ext cx="1983740" cy="1439545"/>
+                          </a:xfrm>
+                          <a:prstGeom prst="flowChartAlternateProcess">
+                            <a:avLst/>
+                          </a:prstGeom>
+                          <a:noFill/>
+                          <a:ln>
+                            <a:solidFill>
+                              <a:schemeClr val="tx1"/>
+                            </a:solidFill>
+                          </a:ln>
+                        </wps:spPr>
+                        <wps:style>
+                          <a:lnRef idx="1">
+                            <a:schemeClr val="accent1"/>
+                          </a:lnRef>
+                          <a:fillRef idx="3">
+                            <a:schemeClr val="accent1"/>
+                          </a:fillRef>
+                          <a:effectRef idx="2">
+                            <a:schemeClr val="accent1"/>
+                          </a:effectRef>
+                          <a:fontRef idx="minor">
+                            <a:schemeClr val="lt1"/>
+                          </a:fontRef>
+                        </wps:style>
+                        <wps:bodyPr rot="0" spcFirstLastPara="0" vertOverflow="overflow" horzOverflow="overflow" vert="horz" wrap="square" lIns="91440" tIns="45720" rIns="91440" bIns="45720" numCol="1" spcCol="0" rtlCol="0" fromWordArt="0" anchor="ctr" anchorCtr="0" forceAA="0" compatLnSpc="1">
+                          <a:prstTxWarp prst="textNoShape">
+                            <a:avLst/>
+                          </a:prstTxWarp>
+                          <a:noAutofit/>
+                        </wps:bodyPr>
+                      </wps:wsp>
+                      <wpg:grpSp>
+                        <wpg:cNvPr id="22" name="Group 22"/>
+                        <wpg:cNvGrpSpPr/>
+                        <wpg:grpSpPr>
+                          <a:xfrm>
+                            <a:off x="77470" y="312420"/>
+                            <a:ext cx="1800000" cy="1295400"/>
+                            <a:chOff x="0" y="0"/>
+                            <a:chExt cx="1800000" cy="1295400"/>
+                          </a:xfrm>
+                        </wpg:grpSpPr>
+                        <wps:wsp>
+                          <wps:cNvPr id="50" name="Straight Connector 50"/>
+                          <wps:cNvCnPr/>
+                          <wps:spPr>
+                            <a:xfrm>
+                              <a:off x="0" y="342265"/>
+                              <a:ext cx="1800000" cy="0"/>
+                            </a:xfrm>
+                            <a:prstGeom prst="line">
+                              <a:avLst/>
+                            </a:prstGeom>
+                            <a:ln w="9525" cmpd="sng">
+                              <a:solidFill>
+                                <a:srgbClr val="000000"/>
+                              </a:solidFill>
+                            </a:ln>
+                          </wps:spPr>
+                          <wps:style>
+                            <a:lnRef idx="2">
+                              <a:schemeClr val="accent1"/>
+                            </a:lnRef>
+                            <a:fillRef idx="0">
+                              <a:schemeClr val="accent1"/>
+                            </a:fillRef>
+                            <a:effectRef idx="1">
+                              <a:schemeClr val="accent1"/>
+                            </a:effectRef>
+                            <a:fontRef idx="minor">
+                              <a:schemeClr val="tx1"/>
+                            </a:fontRef>
+                          </wps:style>
+                          <wps:bodyPr/>
+                        </wps:wsp>
+                        <wps:wsp>
+                          <wps:cNvPr id="51" name="Straight Connector 51"/>
+                          <wps:cNvCnPr/>
+                          <wps:spPr>
+                            <a:xfrm>
+                              <a:off x="0" y="694055"/>
+                              <a:ext cx="1800000" cy="0"/>
+                            </a:xfrm>
+                            <a:prstGeom prst="line">
+                              <a:avLst/>
+                            </a:prstGeom>
+                            <a:ln w="9525" cmpd="sng">
+                              <a:solidFill>
+                                <a:srgbClr val="000000"/>
+                              </a:solidFill>
+                            </a:ln>
+                          </wps:spPr>
+                          <wps:style>
+                            <a:lnRef idx="2">
+                              <a:schemeClr val="accent1"/>
+                            </a:lnRef>
+                            <a:fillRef idx="0">
+                              <a:schemeClr val="accent1"/>
+                            </a:fillRef>
+                            <a:effectRef idx="1">
+                              <a:schemeClr val="accent1"/>
+                            </a:effectRef>
+                            <a:fontRef idx="minor">
+                              <a:schemeClr val="tx1"/>
+                            </a:fontRef>
+                          </wps:style>
+                          <wps:bodyPr/>
+                        </wps:wsp>
+                        <wps:wsp>
+                          <wps:cNvPr id="52" name="Straight Connector 52"/>
+                          <wps:cNvCnPr/>
+                          <wps:spPr>
+                            <a:xfrm>
+                              <a:off x="0" y="1045845"/>
+                              <a:ext cx="1800000" cy="0"/>
+                            </a:xfrm>
+                            <a:prstGeom prst="line">
+                              <a:avLst/>
+                            </a:prstGeom>
+                            <a:ln w="9525" cmpd="sng">
+                              <a:solidFill>
+                                <a:srgbClr val="000000"/>
+                              </a:solidFill>
+                            </a:ln>
+                          </wps:spPr>
+                          <wps:style>
+                            <a:lnRef idx="2">
+                              <a:schemeClr val="accent1"/>
+                            </a:lnRef>
+                            <a:fillRef idx="0">
+                              <a:schemeClr val="accent1"/>
+                            </a:fillRef>
+                            <a:effectRef idx="1">
+                              <a:schemeClr val="accent1"/>
+                            </a:effectRef>
+                            <a:fontRef idx="minor">
+                              <a:schemeClr val="tx1"/>
+                            </a:fontRef>
+                          </wps:style>
+                          <wps:bodyPr/>
+                        </wps:wsp>
+                        <wps:wsp>
+                          <wps:cNvPr id="54" name="Straight Connector 54"/>
+                          <wps:cNvCnPr/>
+                          <wps:spPr>
+                            <a:xfrm flipV="1">
+                              <a:off x="621665" y="0"/>
+                              <a:ext cx="0" cy="1295400"/>
+                            </a:xfrm>
+                            <a:prstGeom prst="line">
+                              <a:avLst/>
+                            </a:prstGeom>
+                            <a:ln w="9525" cmpd="sng">
+                              <a:solidFill>
+                                <a:srgbClr val="000000"/>
+                              </a:solidFill>
+                            </a:ln>
+                          </wps:spPr>
+                          <wps:style>
+                            <a:lnRef idx="2">
+                              <a:schemeClr val="accent1"/>
+                            </a:lnRef>
+                            <a:fillRef idx="0">
+                              <a:schemeClr val="accent1"/>
+                            </a:fillRef>
+                            <a:effectRef idx="1">
+                              <a:schemeClr val="accent1"/>
+                            </a:effectRef>
+                            <a:fontRef idx="minor">
+                              <a:schemeClr val="tx1"/>
+                            </a:fontRef>
+                          </wps:style>
+                          <wps:bodyPr/>
+                        </wps:wsp>
+                        <wps:wsp>
+                          <wps:cNvPr id="55" name="Straight Connector 55"/>
+                          <wps:cNvCnPr/>
+                          <wps:spPr>
+                            <a:xfrm flipV="1">
+                              <a:off x="913765" y="0"/>
+                              <a:ext cx="0" cy="1295400"/>
+                            </a:xfrm>
+                            <a:prstGeom prst="line">
+                              <a:avLst/>
+                            </a:prstGeom>
+                            <a:ln w="9525" cmpd="sng">
+                              <a:solidFill>
+                                <a:srgbClr val="000000"/>
+                              </a:solidFill>
+                            </a:ln>
+                          </wps:spPr>
+                          <wps:style>
+                            <a:lnRef idx="2">
+                              <a:schemeClr val="accent1"/>
+                            </a:lnRef>
+                            <a:fillRef idx="0">
+                              <a:schemeClr val="accent1"/>
+                            </a:fillRef>
+                            <a:effectRef idx="1">
+                              <a:schemeClr val="accent1"/>
+                            </a:effectRef>
+                            <a:fontRef idx="minor">
+                              <a:schemeClr val="tx1"/>
+                            </a:fontRef>
+                          </wps:style>
+                          <wps:bodyPr/>
+                        </wps:wsp>
+                        <wps:wsp>
+                          <wps:cNvPr id="56" name="Straight Connector 56"/>
+                          <wps:cNvCnPr/>
+                          <wps:spPr>
+                            <a:xfrm flipV="1">
+                              <a:off x="1205865" y="0"/>
+                              <a:ext cx="0" cy="1295400"/>
+                            </a:xfrm>
+                            <a:prstGeom prst="line">
+                              <a:avLst/>
+                            </a:prstGeom>
+                            <a:ln w="9525" cmpd="sng">
+                              <a:solidFill>
+                                <a:srgbClr val="000000"/>
+                              </a:solidFill>
+                            </a:ln>
+                          </wps:spPr>
+                          <wps:style>
+                            <a:lnRef idx="2">
+                              <a:schemeClr val="accent1"/>
+                            </a:lnRef>
+                            <a:fillRef idx="0">
+                              <a:schemeClr val="accent1"/>
+                            </a:fillRef>
+                            <a:effectRef idx="1">
+                              <a:schemeClr val="accent1"/>
+                            </a:effectRef>
+                            <a:fontRef idx="minor">
+                              <a:schemeClr val="tx1"/>
+                            </a:fontRef>
+                          </wps:style>
+                          <wps:bodyPr/>
+                        </wps:wsp>
+                        <wps:wsp>
+                          <wps:cNvPr id="65" name="Straight Connector 65"/>
+                          <wps:cNvCnPr/>
+                          <wps:spPr>
+                            <a:xfrm flipV="1">
+                              <a:off x="1497965" y="0"/>
+                              <a:ext cx="0" cy="1295400"/>
+                            </a:xfrm>
+                            <a:prstGeom prst="line">
+                              <a:avLst/>
+                            </a:prstGeom>
+                            <a:ln w="9525" cmpd="sng">
+                              <a:solidFill>
+                                <a:srgbClr val="000000"/>
+                              </a:solidFill>
+                            </a:ln>
+                          </wps:spPr>
+                          <wps:style>
+                            <a:lnRef idx="2">
+                              <a:schemeClr val="accent1"/>
+                            </a:lnRef>
+                            <a:fillRef idx="0">
+                              <a:schemeClr val="accent1"/>
+                            </a:fillRef>
+                            <a:effectRef idx="1">
+                              <a:schemeClr val="accent1"/>
+                            </a:effectRef>
+                            <a:fontRef idx="minor">
+                              <a:schemeClr val="tx1"/>
+                            </a:fontRef>
+                          </wps:style>
+                          <wps:bodyPr/>
+                        </wps:wsp>
+                      </wpg:grpSp>
+                      <wpg:grpSp>
+                        <wpg:cNvPr id="24" name="Group 24"/>
+                        <wpg:cNvGrpSpPr/>
+                        <wpg:grpSpPr>
+                          <a:xfrm>
+                            <a:off x="16510" y="271780"/>
+                            <a:ext cx="1883410" cy="1372870"/>
+                            <a:chOff x="0" y="0"/>
+                            <a:chExt cx="1883410" cy="1372870"/>
+                          </a:xfrm>
+                        </wpg:grpSpPr>
+                        <wps:wsp>
+                          <wps:cNvPr id="58" name="Text Box 58"/>
+                          <wps:cNvSpPr txBox="1"/>
+                          <wps:spPr>
+                            <a:xfrm>
+                              <a:off x="0" y="383540"/>
+                              <a:ext cx="736600" cy="342900"/>
+                            </a:xfrm>
+                            <a:prstGeom prst="rect">
+                              <a:avLst/>
+                            </a:prstGeom>
+                            <a:noFill/>
+                            <a:ln>
+                              <a:noFill/>
+                            </a:ln>
+                            <a:effectLst/>
+                            <a:extLst>
+                              <a:ext uri="{C572A759-6A51-4108-AA02-DFA0A04FC94B}">
+                                <ma14:wrappingTextBoxFlag xmlns:ma14="http://schemas.microsoft.com/office/mac/drawingml/2011/main"/>
+                              </a:ext>
+                            </a:extLst>
+                          </wps:spPr>
+                          <wps:style>
+                            <a:lnRef idx="0">
+                              <a:schemeClr val="accent1"/>
+                            </a:lnRef>
+                            <a:fillRef idx="0">
+                              <a:schemeClr val="accent1"/>
+                            </a:fillRef>
+                            <a:effectRef idx="0">
+                              <a:schemeClr val="accent1"/>
+                            </a:effectRef>
+                            <a:fontRef idx="minor">
+                              <a:schemeClr val="dk1"/>
+                            </a:fontRef>
+                          </wps:style>
+                          <wps:txbx>
+                            <w:txbxContent>
+                              <w:p>
+                                <w:pPr>
+                                  <w:rPr>
+                                    <w:sz w:val="28"/>
+                                    <w:szCs w:val="28"/>
+                                  </w:rPr>
+                                </w:pPr>
+                                <w:r>
+                                  <w:rPr>
+                                    <w:sz w:val="28"/>
+                                    <w:szCs w:val="28"/>
+                                  </w:rPr>
+                                  <w:t>State</w:t>
+                                </w:r>
+                                <w:r>
+                                  <w:rPr>
+                                    <w:sz w:val="28"/>
+                                    <w:szCs w:val="28"/>
+                                  </w:rPr>
+                                  <w:t xml:space="preserve"> </w:t>
+                                </w:r>
+                                <w:r>
+                                  <w:rPr>
+                                    <w:sz w:val="28"/>
+                                    <w:szCs w:val="28"/>
+                                  </w:rPr>
+                                  <w:t>1</w:t>
+                                </w:r>
+                              </w:p>
+                            </w:txbxContent>
+                          </wps:txbx>
+                          <wps:bodyPr rot="0" spcFirstLastPara="0" vertOverflow="overflow" horzOverflow="overflow" vert="horz" wrap="square" lIns="91440" tIns="45720" rIns="91440" bIns="45720" numCol="1" spcCol="0" rtlCol="0" fromWordArt="0" anchor="t" anchorCtr="0" forceAA="0" compatLnSpc="1">
+                            <a:prstTxWarp prst="textNoShape">
+                              <a:avLst/>
+                            </a:prstTxWarp>
+                            <a:noAutofit/>
+                          </wps:bodyPr>
+                        </wps:wsp>
+                        <wps:wsp>
+                          <wps:cNvPr id="59" name="Text Box 59"/>
+                          <wps:cNvSpPr txBox="1"/>
+                          <wps:spPr>
+                            <a:xfrm>
+                              <a:off x="635" y="726440"/>
+                              <a:ext cx="736600" cy="342900"/>
+                            </a:xfrm>
+                            <a:prstGeom prst="rect">
+                              <a:avLst/>
+                            </a:prstGeom>
+                            <a:noFill/>
+                            <a:ln>
+                              <a:noFill/>
+                            </a:ln>
+                            <a:effectLst/>
+                            <a:extLst>
+                              <a:ext uri="{C572A759-6A51-4108-AA02-DFA0A04FC94B}">
+                                <ma14:wrappingTextBoxFlag xmlns:ma14="http://schemas.microsoft.com/office/mac/drawingml/2011/main"/>
+                              </a:ext>
+                            </a:extLst>
+                          </wps:spPr>
+                          <wps:style>
+                            <a:lnRef idx="0">
+                              <a:schemeClr val="accent1"/>
+                            </a:lnRef>
+                            <a:fillRef idx="0">
+                              <a:schemeClr val="accent1"/>
+                            </a:fillRef>
+                            <a:effectRef idx="0">
+                              <a:schemeClr val="accent1"/>
+                            </a:effectRef>
+                            <a:fontRef idx="minor">
+                              <a:schemeClr val="dk1"/>
+                            </a:fontRef>
+                          </wps:style>
+                          <wps:txbx>
+                            <w:txbxContent>
+                              <w:p>
+                                <w:pPr>
+                                  <w:rPr>
+                                    <w:sz w:val="28"/>
+                                    <w:szCs w:val="28"/>
+                                  </w:rPr>
+                                </w:pPr>
+                                <w:r>
+                                  <w:rPr>
+                                    <w:sz w:val="28"/>
+                                    <w:szCs w:val="28"/>
+                                  </w:rPr>
+                                  <w:t>S</w:t>
+                                </w:r>
+                                <w:r>
+                                  <w:rPr>
+                                    <w:sz w:val="28"/>
+                                    <w:szCs w:val="28"/>
+                                  </w:rPr>
+                                  <w:t>t</w:t>
+                                </w:r>
+                                <w:r>
+                                  <w:rPr>
+                                    <w:sz w:val="28"/>
+                                    <w:szCs w:val="28"/>
+                                  </w:rPr>
+                                  <w:t>a</w:t>
+                                </w:r>
+                                <w:r>
+                                  <w:rPr>
+                                    <w:sz w:val="28"/>
+                                    <w:szCs w:val="28"/>
+                                  </w:rPr>
+                                  <w:t>t</w:t>
+                                </w:r>
+                                <w:r>
+                                  <w:rPr>
+                                    <w:sz w:val="28"/>
+                                    <w:szCs w:val="28"/>
+                                  </w:rPr>
+                                  <w:t>e 2</w:t>
+                                </w:r>
+                              </w:p>
+                            </w:txbxContent>
+                          </wps:txbx>
+                          <wps:bodyPr rot="0" spcFirstLastPara="0" vertOverflow="overflow" horzOverflow="overflow" vert="horz" wrap="square" lIns="91440" tIns="45720" rIns="91440" bIns="45720" numCol="1" spcCol="0" rtlCol="0" fromWordArt="0" anchor="t" anchorCtr="0" forceAA="0" compatLnSpc="1">
+                            <a:prstTxWarp prst="textNoShape">
+                              <a:avLst/>
+                            </a:prstTxWarp>
+                            <a:noAutofit/>
+                          </wps:bodyPr>
+                        </wps:wsp>
+                        <wps:wsp>
+                          <wps:cNvPr id="61" name="Text Box 61"/>
+                          <wps:cNvSpPr txBox="1"/>
+                          <wps:spPr>
+                            <a:xfrm>
+                              <a:off x="57150" y="1029970"/>
+                              <a:ext cx="612140" cy="342900"/>
+                            </a:xfrm>
+                            <a:prstGeom prst="rect">
+                              <a:avLst/>
+                            </a:prstGeom>
+                            <a:noFill/>
+                            <a:ln>
+                              <a:noFill/>
+                            </a:ln>
+                            <a:effectLst/>
+                            <a:extLst>
+                              <a:ext uri="{C572A759-6A51-4108-AA02-DFA0A04FC94B}">
+                                <ma14:wrappingTextBoxFlag xmlns:ma14="http://schemas.microsoft.com/office/mac/drawingml/2011/main"/>
+                              </a:ext>
+                            </a:extLst>
+                          </wps:spPr>
+                          <wps:style>
+                            <a:lnRef idx="0">
+                              <a:schemeClr val="accent1"/>
+                            </a:lnRef>
+                            <a:fillRef idx="0">
+                              <a:schemeClr val="accent1"/>
+                            </a:fillRef>
+                            <a:effectRef idx="0">
+                              <a:schemeClr val="accent1"/>
+                            </a:effectRef>
+                            <a:fontRef idx="minor">
+                              <a:schemeClr val="dk1"/>
+                            </a:fontRef>
+                          </wps:style>
+                          <wps:txbx>
+                            <w:txbxContent>
+                              <w:p>
+                                <w:pPr>
+                                  <w:jc w:val="center"/>
+                                  <w:rPr>
+                                    <w:sz w:val="28"/>
+                                    <w:szCs w:val="28"/>
+                                  </w:rPr>
+                                </w:pPr>
+                                <w:r>
+                                  <w:rPr>
+                                    <w:sz w:val="28"/>
+                                    <w:szCs w:val="28"/>
+                                  </w:rPr>
+                                  <w:t>… …</w:t>
+                                </w:r>
+                              </w:p>
+                            </w:txbxContent>
+                          </wps:txbx>
+                          <wps:bodyPr rot="0" spcFirstLastPara="0" vertOverflow="overflow" horzOverflow="overflow" vert="horz" wrap="square" lIns="91440" tIns="45720" rIns="91440" bIns="45720" numCol="1" spcCol="0" rtlCol="0" fromWordArt="0" anchor="t" anchorCtr="0" forceAA="0" compatLnSpc="1">
+                            <a:prstTxWarp prst="textNoShape">
+                              <a:avLst/>
+                            </a:prstTxWarp>
+                            <a:noAutofit/>
+                          </wps:bodyPr>
+                        </wps:wsp>
+                        <wps:wsp>
+                          <wps:cNvPr id="62" name="Text Box 62"/>
+                          <wps:cNvSpPr txBox="1"/>
+                          <wps:spPr>
+                            <a:xfrm>
+                              <a:off x="669290" y="40640"/>
+                              <a:ext cx="228600" cy="342900"/>
+                            </a:xfrm>
+                            <a:prstGeom prst="rect">
+                              <a:avLst/>
+                            </a:prstGeom>
+                            <a:noFill/>
+                            <a:ln>
+                              <a:noFill/>
+                            </a:ln>
+                            <a:effectLst/>
+                            <a:extLst>
+                              <a:ext uri="{C572A759-6A51-4108-AA02-DFA0A04FC94B}">
+                                <ma14:wrappingTextBoxFlag xmlns:ma14="http://schemas.microsoft.com/office/mac/drawingml/2011/main"/>
+                              </a:ext>
+                            </a:extLst>
+                          </wps:spPr>
+                          <wps:style>
+                            <a:lnRef idx="0">
+                              <a:schemeClr val="accent1"/>
+                            </a:lnRef>
+                            <a:fillRef idx="0">
+                              <a:schemeClr val="accent1"/>
+                            </a:fillRef>
+                            <a:effectRef idx="0">
+                              <a:schemeClr val="accent1"/>
+                            </a:effectRef>
+                            <a:fontRef idx="minor">
+                              <a:schemeClr val="dk1"/>
+                            </a:fontRef>
+                          </wps:style>
+                          <wps:txbx>
+                            <w:txbxContent>
+                              <w:p>
+                                <w:pPr>
+                                  <w:rPr>
+                                    <w:sz w:val="28"/>
+                                    <w:szCs w:val="28"/>
+                                  </w:rPr>
+                                </w:pPr>
+                                <w:r>
+                                  <w:rPr>
+                                    <w:sz w:val="28"/>
+                                    <w:szCs w:val="28"/>
+                                  </w:rPr>
+                                  <w:t>A</w:t>
+                                </w:r>
+                              </w:p>
+                            </w:txbxContent>
+                          </wps:txbx>
+                          <wps:bodyPr rot="0" spcFirstLastPara="0" vertOverflow="overflow" horzOverflow="overflow" vert="horz" wrap="square" lIns="91440" tIns="45720" rIns="91440" bIns="45720" numCol="1" spcCol="0" rtlCol="0" fromWordArt="0" anchor="t" anchorCtr="0" forceAA="0" compatLnSpc="1">
+                            <a:prstTxWarp prst="textNoShape">
+                              <a:avLst/>
+                            </a:prstTxWarp>
+                            <a:noAutofit/>
+                          </wps:bodyPr>
+                        </wps:wsp>
+                        <wps:wsp>
+                          <wps:cNvPr id="63" name="Text Box 63"/>
+                          <wps:cNvSpPr txBox="1"/>
+                          <wps:spPr>
+                            <a:xfrm>
+                              <a:off x="951230" y="40640"/>
+                              <a:ext cx="228600" cy="342900"/>
+                            </a:xfrm>
+                            <a:prstGeom prst="rect">
+                              <a:avLst/>
+                            </a:prstGeom>
+                            <a:noFill/>
+                            <a:ln>
+                              <a:noFill/>
+                            </a:ln>
+                            <a:effectLst/>
+                            <a:extLst>
+                              <a:ext uri="{C572A759-6A51-4108-AA02-DFA0A04FC94B}">
+                                <ma14:wrappingTextBoxFlag xmlns:ma14="http://schemas.microsoft.com/office/mac/drawingml/2011/main"/>
+                              </a:ext>
+                            </a:extLst>
+                          </wps:spPr>
+                          <wps:style>
+                            <a:lnRef idx="0">
+                              <a:schemeClr val="accent1"/>
+                            </a:lnRef>
+                            <a:fillRef idx="0">
+                              <a:schemeClr val="accent1"/>
+                            </a:fillRef>
+                            <a:effectRef idx="0">
+                              <a:schemeClr val="accent1"/>
+                            </a:effectRef>
+                            <a:fontRef idx="minor">
+                              <a:schemeClr val="dk1"/>
+                            </a:fontRef>
+                          </wps:style>
+                          <wps:txbx>
+                            <w:txbxContent>
+                              <w:p>
+                                <w:pPr>
+                                  <w:rPr>
+                                    <w:sz w:val="28"/>
+                                    <w:szCs w:val="28"/>
+                                  </w:rPr>
+                                </w:pPr>
+                                <w:r>
+                                  <w:rPr>
+                                    <w:sz w:val="28"/>
+                                    <w:szCs w:val="28"/>
+                                  </w:rPr>
+                                  <w:t>BA</w:t>
+                                </w:r>
+                              </w:p>
+                            </w:txbxContent>
+                          </wps:txbx>
+                          <wps:bodyPr rot="0" spcFirstLastPara="0" vertOverflow="overflow" horzOverflow="overflow" vert="horz" wrap="square" lIns="91440" tIns="45720" rIns="91440" bIns="45720" numCol="1" spcCol="0" rtlCol="0" fromWordArt="0" anchor="t" anchorCtr="0" forceAA="0" compatLnSpc="1">
+                            <a:prstTxWarp prst="textNoShape">
+                              <a:avLst/>
+                            </a:prstTxWarp>
+                            <a:noAutofit/>
+                          </wps:bodyPr>
+                        </wps:wsp>
+                        <wps:wsp>
+                          <wps:cNvPr id="64" name="Text Box 64"/>
+                          <wps:cNvSpPr txBox="1"/>
+                          <wps:spPr>
+                            <a:xfrm>
+                              <a:off x="1253490" y="40640"/>
+                              <a:ext cx="228600" cy="342900"/>
+                            </a:xfrm>
+                            <a:prstGeom prst="rect">
+                              <a:avLst/>
+                            </a:prstGeom>
+                            <a:noFill/>
+                            <a:ln>
+                              <a:noFill/>
+                            </a:ln>
+                            <a:effectLst/>
+                            <a:extLst>
+                              <a:ext uri="{C572A759-6A51-4108-AA02-DFA0A04FC94B}">
+                                <ma14:wrappingTextBoxFlag xmlns:ma14="http://schemas.microsoft.com/office/mac/drawingml/2011/main"/>
+                              </a:ext>
+                            </a:extLst>
+                          </wps:spPr>
+                          <wps:style>
+                            <a:lnRef idx="0">
+                              <a:schemeClr val="accent1"/>
+                            </a:lnRef>
+                            <a:fillRef idx="0">
+                              <a:schemeClr val="accent1"/>
+                            </a:fillRef>
+                            <a:effectRef idx="0">
+                              <a:schemeClr val="accent1"/>
+                            </a:effectRef>
+                            <a:fontRef idx="minor">
+                              <a:schemeClr val="dk1"/>
+                            </a:fontRef>
+                          </wps:style>
+                          <wps:txbx>
+                            <w:txbxContent>
+                              <w:p>
+                                <w:pPr>
+                                  <w:rPr>
+                                    <w:sz w:val="28"/>
+                                    <w:szCs w:val="28"/>
+                                  </w:rPr>
+                                </w:pPr>
+                                <w:r>
+                                  <w:rPr>
+                                    <w:sz w:val="28"/>
+                                    <w:szCs w:val="28"/>
+                                  </w:rPr>
+                                  <w:t>CA</w:t>
+                                </w:r>
+                              </w:p>
+                            </w:txbxContent>
+                          </wps:txbx>
+                          <wps:bodyPr rot="0" spcFirstLastPara="0" vertOverflow="overflow" horzOverflow="overflow" vert="horz" wrap="square" lIns="91440" tIns="45720" rIns="91440" bIns="45720" numCol="1" spcCol="0" rtlCol="0" fromWordArt="0" anchor="t" anchorCtr="0" forceAA="0" compatLnSpc="1">
+                            <a:prstTxWarp prst="textNoShape">
+                              <a:avLst/>
+                            </a:prstTxWarp>
+                            <a:noAutofit/>
+                          </wps:bodyPr>
+                        </wps:wsp>
+                        <wps:wsp>
+                          <wps:cNvPr id="66" name="Text Box 66"/>
+                          <wps:cNvSpPr txBox="1"/>
+                          <wps:spPr>
+                            <a:xfrm>
+                              <a:off x="1540510" y="0"/>
+                              <a:ext cx="342900" cy="342900"/>
+                            </a:xfrm>
+                            <a:prstGeom prst="rect">
+                              <a:avLst/>
+                            </a:prstGeom>
+                            <a:noFill/>
+                            <a:ln>
+                              <a:noFill/>
+                            </a:ln>
+                            <a:effectLst/>
+                            <a:extLst>
+                              <a:ext uri="{C572A759-6A51-4108-AA02-DFA0A04FC94B}">
+                                <ma14:wrappingTextBoxFlag xmlns:ma14="http://schemas.microsoft.com/office/mac/drawingml/2011/main"/>
+                              </a:ext>
+                            </a:extLst>
+                          </wps:spPr>
+                          <wps:style>
+                            <a:lnRef idx="0">
+                              <a:schemeClr val="accent1"/>
+                            </a:lnRef>
+                            <a:fillRef idx="0">
+                              <a:schemeClr val="accent1"/>
+                            </a:fillRef>
+                            <a:effectRef idx="0">
+                              <a:schemeClr val="accent1"/>
+                            </a:effectRef>
+                            <a:fontRef idx="minor">
+                              <a:schemeClr val="dk1"/>
+                            </a:fontRef>
+                          </wps:style>
+                          <wps:txbx>
+                            <w:txbxContent>
+                              <w:p>
+                                <w:pPr>
+                                  <w:rPr>
+                                    <w:sz w:val="28"/>
+                                    <w:szCs w:val="28"/>
+                                  </w:rPr>
+                                </w:pPr>
+                                <w:r>
+                                  <w:rPr>
+                                    <w:sz w:val="28"/>
+                                    <w:szCs w:val="28"/>
+                                  </w:rPr>
+                                  <w:t>…</w:t>
+                                </w:r>
+                              </w:p>
+                            </w:txbxContent>
+                          </wps:txbx>
+                          <wps:bodyPr rot="0" spcFirstLastPara="0" vertOverflow="overflow" horzOverflow="overflow" vert="horz" wrap="square" lIns="91440" tIns="45720" rIns="91440" bIns="45720" numCol="1" spcCol="0" rtlCol="0" fromWordArt="0" anchor="t" anchorCtr="0" forceAA="0" compatLnSpc="1">
+                            <a:prstTxWarp prst="textNoShape">
+                              <a:avLst/>
+                            </a:prstTxWarp>
+                            <a:noAutofit/>
+                          </wps:bodyPr>
+                        </wps:wsp>
+                      </wpg:grpSp>
+                      <wps:wsp>
+                        <wps:cNvPr id="25" name="Text Box 25"/>
+                        <wps:cNvSpPr txBox="1"/>
+                        <wps:spPr>
+                          <a:xfrm>
+                            <a:off x="92710" y="0"/>
+                            <a:ext cx="935990" cy="342900"/>
+                          </a:xfrm>
+                          <a:prstGeom prst="rect">
+                            <a:avLst/>
+                          </a:prstGeom>
+                          <a:solidFill>
+                            <a:srgbClr val="FFFFFF"/>
+                          </a:solidFill>
+                          <a:ln>
+                            <a:solidFill>
+                              <a:schemeClr val="tx1"/>
+                            </a:solidFill>
+                          </a:ln>
+                          <a:effectLst/>
+                          <a:extLst>
+                            <a:ext uri="{C572A759-6A51-4108-AA02-DFA0A04FC94B}">
+                              <ma14:wrappingTextBoxFlag xmlns:ma14="http://schemas.microsoft.com/office/mac/drawingml/2011/main"/>
+                            </a:ext>
+                          </a:extLst>
+                        </wps:spPr>
+                        <wps:style>
+                          <a:lnRef idx="0">
+                            <a:schemeClr val="accent1"/>
+                          </a:lnRef>
+                          <a:fillRef idx="0">
+                            <a:schemeClr val="accent1"/>
+                          </a:fillRef>
+                          <a:effectRef idx="0">
+                            <a:schemeClr val="accent1"/>
+                          </a:effectRef>
+                          <a:fontRef idx="minor">
+                            <a:schemeClr val="dk1"/>
+                          </a:fontRef>
+                        </wps:style>
+                        <wps:txbx>
+                          <w:txbxContent>
+                            <w:p>
+                              <w:pPr>
+                                <w:rPr>
+                                  <w:sz w:val="32"/>
+                                  <w:szCs w:val="32"/>
+                                </w:rPr>
+                              </w:pPr>
+                              <w:r>
+                                <w:rPr>
+                                  <w:sz w:val="32"/>
+                                  <w:szCs w:val="32"/>
+                                </w:rPr>
+                                <w:t>Log file 1</w:t>
+                              </w:r>
+                            </w:p>
+                            <w:p>
+                              <w:pPr>
+                                <w:jc w:val="center"/>
+                                <w:rPr>
+                                  <w:sz w:val="32"/>
+                                  <w:szCs w:val="32"/>
+                                </w:rPr>
+                              </w:pPr>
+                            </w:p>
+                          </w:txbxContent>
+                        </wps:txbx>
+                        <wps:bodyPr rot="0" spcFirstLastPara="0" vertOverflow="overflow" horzOverflow="overflow" vert="horz" wrap="square" lIns="91440" tIns="45720" rIns="0" bIns="45720" numCol="1" spcCol="0" rtlCol="0" fromWordArt="0" anchor="t" anchorCtr="0" forceAA="0" compatLnSpc="1">
+                          <a:prstTxWarp prst="textNoShape">
+                            <a:avLst/>
+                          </a:prstTxWarp>
+                          <a:noAutofit/>
+                        </wps:bodyPr>
+                      </wps:wsp>
+                    </wpg:wgp>
+                  </a:graphicData>
+                </a:graphic>
+              </wp:anchor>
+            </w:drawing>
+          </mc:Choice>
+          <mc:Fallback>
+            <w:pict>
+              <v:group id="Group 28" o:spid="_x0000_s1053" style="position:absolute;margin-left:5.8pt;margin-top:17.45pt;width:156.2pt;height:132.15pt;z-index:251732992" coordsize="1983740,1678305" o:gfxdata="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">
+                <v:shape id="Alternate Process 11" o:spid="_x0000_s1054" type="#_x0000_t176" style="position:absolute;top:238760;width:1983740;height:1439545;visibility:visible;mso-wrap-style:square;v-text-anchor:middle" o:gfxdata="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" filled="f" strokecolor="black [3213]">
+                  <v:shadow on="t" opacity="22937f" mv:blur="40000f" origin=",.5" offset="0,23000emu"/>
+                </v:shape>
+                <v:group id="Group 22" o:spid="_x0000_s1055" style="position:absolute;left:77470;top:312420;width:1800000;height:1295400" coordsize="1800000,1295400" o:gfxdata="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">
+                  <v:line id="Straight Connector 50" o:spid="_x0000_s1056" style="position:absolute;visibility:visible;mso-wrap-style:square" from="0,342265" to="1800000,342265" o:connectortype="straight" o:gfxdata="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">
+                    <v:shadow on="t" opacity="24903f" mv:blur="40000f" origin=",.5" offset="0,20000emu"/>
+                  </v:line>
+                  <v:line id="Straight Connector 51" o:spid="_x0000_s1057" style="position:absolute;visibility:visible;mso-wrap-style:square" from="0,694055" to="1800000,694055" o:connectortype="straight" o:gfxdata="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">
+                    <v:shadow on="t" opacity="24903f" mv:blur="40000f" origin=",.5" offset="0,20000emu"/>
+                  </v:line>
+                  <v:line id="Straight Connector 52" o:spid="_x0000_s1058" style="position:absolute;visibility:visible;mso-wrap-style:square" from="0,1045845" to="1800000,1045845" o:connectortype="straight" o:gfxdata="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">
+                    <v:shadow on="t" opacity="24903f" mv:blur="40000f" origin=",.5" offset="0,20000emu"/>
+                  </v:line>
+                  <v:line id="Straight Connector 54" o:spid="_x0000_s1059" style="position:absolute;flip:y;visibility:visible;mso-wrap-style:square" from="621665,0" to="621665,1295400" o:connectortype="straight" o:gfxdata="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">
+                    <v:shadow on="t" opacity="24903f" mv:blur="40000f" origin=",.5" offset="0,20000emu"/>
+                  </v:line>
+                  <v:line id="Straight Connector 55" o:spid="_x0000_s1060" style="position:absolute;flip:y;visibility:visible;mso-wrap-style:square" from="913765,0" to="913765,1295400" o:connectortype="straight" o:gfxdata="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">
+                    <v:shadow on="t" opacity="24903f" mv:blur="40000f" origin=",.5" offset="0,20000emu"/>
+                  </v:line>
+                  <v:line id="Straight Connector 56" o:spid="_x0000_s1061" style="position:absolute;flip:y;visibility:visible;mso-wrap-style:square" from="1205865,0" to="1205865,1295400" o:connectortype="straight" o:gfxdata="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">
+                    <v:shadow on="t" opacity="24903f" mv:blur="40000f" origin=",.5" offset="0,20000emu"/>
+                  </v:line>
+                  <v:line id="Straight Connector 65" o:spid="_x0000_s1062" style="position:absolute;flip:y;visibility:visible;mso-wrap-style:square" from="1497965,0" to="1497965,1295400" o:connectortype="straight" o:gfxdata="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">
+                    <v:shadow on="t" opacity="24903f" mv:blur="40000f" origin=",.5" offset="0,20000emu"/>
+                  </v:line>
+                </v:group>
+                <v:group id="Group 24" o:spid="_x0000_s1063" style="position:absolute;left:16510;top:271780;width:1883410;height:1372870" coordsize="1883410,1372870" o:gfxdata="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">
+                  <v:shape id="Text Box 58" o:spid="_x0000_s1064" type="#_x0000_t202" style="position:absolute;top:383540;width:736600;height:342900;visibility:visible;mso-wrap-style:square;v-text-anchor:top" o:gfxdata="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" filled="f" stroked="f">
+                    <v:textbox>
+                      <w:txbxContent>
+                        <w:p>
+                          <w:pPr>
+                            <w:rPr>
+                              <w:sz w:val="28"/>
+                              <w:szCs w:val="28"/>
+                            </w:rPr>
+                          </w:pPr>
+                          <w:r>
+                            <w:rPr>
+                              <w:sz w:val="28"/>
+                              <w:szCs w:val="28"/>
+                            </w:rPr>
+                            <w:t>State</w:t>
+                          </w:r>
+                          <w:r>
+                            <w:rPr>
+                              <w:sz w:val="28"/>
+                              <w:szCs w:val="28"/>
+                            </w:rPr>
+                            <w:t xml:space="preserve"> </w:t>
+                          </w:r>
+                          <w:r>
+                            <w:rPr>
+                              <w:sz w:val="28"/>
+                              <w:szCs w:val="28"/>
+                            </w:rPr>
+                            <w:t>1</w:t>
+                          </w:r>
+                        </w:p>
+                      </w:txbxContent>
+                    </v:textbox>
+                  </v:shape>
+                  <v:shape id="Text Box 59" o:spid="_x0000_s1065" type="#_x0000_t202" style="position:absolute;left:635;top:726440;width:736600;height:342900;visibility:visible;mso-wrap-style:square;v-text-anchor:top" o:gfxdata="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" filled="f" stroked="f">
+                    <v:textbox>
+                      <w:txbxContent>
+                        <w:p>
+                          <w:pPr>
+                            <w:rPr>
+                              <w:sz w:val="28"/>
+                              <w:szCs w:val="28"/>
+                            </w:rPr>
+                          </w:pPr>
+                          <w:r>
+                            <w:rPr>
+                              <w:sz w:val="28"/>
+                              <w:szCs w:val="28"/>
+                            </w:rPr>
+                            <w:t>S</w:t>
+                          </w:r>
+                          <w:r>
+                            <w:rPr>
+                              <w:sz w:val="28"/>
+                              <w:szCs w:val="28"/>
+                            </w:rPr>
+                            <w:t>t</w:t>
+                          </w:r>
+                          <w:r>
+                            <w:rPr>
+                              <w:sz w:val="28"/>
+                              <w:szCs w:val="28"/>
+                            </w:rPr>
+                            <w:t>a</w:t>
+                          </w:r>
+                          <w:r>
+                            <w:rPr>
+                              <w:sz w:val="28"/>
+                              <w:szCs w:val="28"/>
+                            </w:rPr>
+                            <w:t>t</w:t>
+                          </w:r>
+                          <w:r>
+                            <w:rPr>
+                              <w:sz w:val="28"/>
+                              <w:szCs w:val="28"/>
+                            </w:rPr>
+                            <w:t>e 2</w:t>
+                          </w:r>
+                        </w:p>
+                      </w:txbxContent>
+                    </v:textbox>
+                  </v:shape>
+                  <v:shape id="Text Box 61" o:spid="_x0000_s1066" type="#_x0000_t202" style="position:absolute;left:57150;top:1029970;width:612140;height:342900;visibility:visible;mso-wrap-style:square;v-text-anchor:top" o:gfxdata="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" filled="f" stroked="f">
+                    <v:textbox>
+                      <w:txbxContent>
+                        <w:p>
+                          <w:pPr>
+                            <w:jc w:val="center"/>
+                            <w:rPr>
+                              <w:sz w:val="28"/>
+                              <w:szCs w:val="28"/>
+                            </w:rPr>
+                          </w:pPr>
+                          <w:r>
+                            <w:rPr>
+                              <w:sz w:val="28"/>
+                              <w:szCs w:val="28"/>
+                            </w:rPr>
+                            <w:t>… …</w:t>
+                          </w:r>
+                        </w:p>
+                      </w:txbxContent>
+                    </v:textbox>
+                  </v:shape>
+                  <v:shape id="Text Box 62" o:spid="_x0000_s1067" type="#_x0000_t202" style="position:absolute;left:669290;top:40640;width:228600;height:342900;visibility:visible;mso-wrap-style:square;v-text-anchor:top" o:gfxdata="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" filled="f" stroked="f">
+                    <v:textbox>
+                      <w:txbxContent>
+                        <w:p>
+                          <w:pPr>
+                            <w:rPr>
+                              <w:sz w:val="28"/>
+                              <w:szCs w:val="28"/>
+                            </w:rPr>
+                          </w:pPr>
+                          <w:r>
+                            <w:rPr>
+                              <w:sz w:val="28"/>
+                              <w:szCs w:val="28"/>
+                            </w:rPr>
+                            <w:t>A</w:t>
+                          </w:r>
+                        </w:p>
+                      </w:txbxContent>
+                    </v:textbox>
+                  </v:shape>
+                  <v:shape id="Text Box 63" o:spid="_x0000_s1068" type="#_x0000_t202" style="position:absolute;left:951230;top:40640;width:228600;height:342900;visibility:visible;mso-wrap-style:square;v-text-anchor:top" o:gfxdata="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" filled="f" stroked="f">
+                    <v:textbox>
+                      <w:txbxContent>
+                        <w:p>
+                          <w:pPr>
+                            <w:rPr>
+                              <w:sz w:val="28"/>
+                              <w:szCs w:val="28"/>
+                            </w:rPr>
+                          </w:pPr>
+                          <w:r>
+                            <w:rPr>
+                              <w:sz w:val="28"/>
+                              <w:szCs w:val="28"/>
+                            </w:rPr>
+                            <w:t>BA</w:t>
+                          </w:r>
+                        </w:p>
+                      </w:txbxContent>
+                    </v:textbox>
+                  </v:shape>
+                  <v:shape id="Text Box 64" o:spid="_x0000_s1069" type="#_x0000_t202" style="position:absolute;left:1253490;top:40640;width:228600;height:342900;visibility:visible;mso-wrap-style:square;v-text-anchor:top" o:gfxdata="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" filled="f" stroked="f">
+                    <v:textbox>
+                      <w:txbxContent>
+                        <w:p>
+                          <w:pPr>
+                            <w:rPr>
+                              <w:sz w:val="28"/>
+                              <w:szCs w:val="28"/>
+                            </w:rPr>
+                          </w:pPr>
+                          <w:r>
+                            <w:rPr>
+                              <w:sz w:val="28"/>
+                              <w:szCs w:val="28"/>
+                            </w:rPr>
+                            <w:t>CA</w:t>
+                          </w:r>
+                        </w:p>
+                      </w:txbxContent>
+                    </v:textbox>
+                  </v:shape>
+                  <v:shape id="Text Box 66" o:spid="_x0000_s1070" type="#_x0000_t202" style="position:absolute;left:1540510;width:342900;height:342900;visibility:visible;mso-wrap-style:square;v-text-anchor:top" o:gfxdata="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" filled="f" stroked="f">
+                    <v:textbox>
+                      <w:txbxContent>
+                        <w:p>
+                          <w:pPr>
+                            <w:rPr>
+                              <w:sz w:val="28"/>
+                              <w:szCs w:val="28"/>
+                            </w:rPr>
+                          </w:pPr>
+                          <w:r>
+                            <w:rPr>
+                              <w:sz w:val="28"/>
+                              <w:szCs w:val="28"/>
+                            </w:rPr>
+                            <w:t>…</w:t>
+                          </w:r>
+                        </w:p>
+                      </w:txbxContent>
+                    </v:textbox>
+                  </v:shape>
+                </v:group>
+                <v:shape id="Text Box 25" o:spid="_x0000_s1071" type="#_x0000_t202" style="position:absolute;left:92710;width:935990;height:342900;visibility:visible;mso-wrap-style:square;v-text-anchor:top" o:gfxdata="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" strokecolor="black [3213]">
+                  <v:textbox inset=",,0">
+                    <w:txbxContent>
+                      <w:p>
+                        <w:pPr>
+                          <w:rPr>
+                            <w:sz w:val="32"/>
+                            <w:szCs w:val="32"/>
+                          </w:rPr>
+                        </w:pPr>
+                        <w:r>
+                          <w:rPr>
+                            <w:sz w:val="32"/>
+                            <w:szCs w:val="32"/>
+                          </w:rPr>
+                          <w:t>Log file 1</w:t>
+                        </w:r>
+                      </w:p>
+                      <w:p>
+                        <w:pPr>
+                          <w:jc w:val="center"/>
+                          <w:rPr>
+                            <w:sz w:val="32"/>
+                            <w:szCs w:val="32"/>
+                          </w:rPr>
+                        </w:pPr>
+                      </w:p>
+                    </w:txbxContent>
+                  </v:textbox>
+                </v:shape>
+              </v:group>
+            </w:pict>
+          </mc:Fallback>
+        </mc:AlternateContent>
+      </w:r>
+      <w:r>
+        <w:rPr>
+          <w:noProof/>
+          <w:lang w:val="en-US"/>
+        </w:rPr>
+        <mc:AlternateContent>
+          <mc:Choice Requires="wps">
+            <w:drawing>
+              <wp:anchor distT="0" distB="0" distL="114300" distR="114300" simplePos="0" relativeHeight="251584510" behindDoc="0" locked="0" layoutInCell="1" allowOverlap="1" wp14:anchorId="61C1D7AF" wp14:editId="3A1FEB90">
+                <wp:simplePos x="0" y="0"/>
+                <wp:positionH relativeFrom="column">
+                  <wp:posOffset>-114300</wp:posOffset>
+                </wp:positionH>
+                <wp:positionV relativeFrom="paragraph">
+                  <wp:posOffset>45085</wp:posOffset>
+                </wp:positionV>
+                <wp:extent cx="5600700" cy="2068830"/>
+                <wp:effectExtent l="76200" t="50800" r="88900" b="90170"/>
+                <wp:wrapNone/>
+                <wp:docPr id="46" name="Alternate Process 46"/>
+                <wp:cNvGraphicFramePr/>
+                <a:graphic xmlns:a="http://schemas.openxmlformats.org/drawingml/2006/main">
+                  <a:graphicData uri="http://schemas.microsoft.com/office/word/2010/wordprocessingShape">
+                    <wps:wsp>
+                      <wps:cNvSpPr/>
+                      <wps:spPr>
+                        <a:xfrm>
+                          <a:off x="0" y="0"/>
+                          <a:ext cx="5600700" cy="2068830"/>
+                        </a:xfrm>
+                        <a:prstGeom prst="flowChartAlternateProcess">
+                          <a:avLst/>
+                        </a:prstGeom>
+                        <a:noFill/>
+                        <a:ln w="38100" cmpd="dbl">
+                          <a:solidFill>
+                            <a:schemeClr val="tx1"/>
+                          </a:solidFill>
+                        </a:ln>
+                      </wps:spPr>
+                      <wps:style>
+                        <a:lnRef idx="1">
+                          <a:schemeClr val="accent1"/>
+                        </a:lnRef>
+                        <a:fillRef idx="3">
+                          <a:schemeClr val="accent1"/>
+                        </a:fillRef>
+                        <a:effectRef idx="2">
+                          <a:schemeClr val="accent1"/>
+                        </a:effectRef>
+                        <a:fontRef idx="minor">
+                          <a:schemeClr val="lt1"/>
+                        </a:fontRef>
+                      </wps:style>
+                      <wps:bodyPr rot="0" spcFirstLastPara="0" vertOverflow="overflow" horzOverflow="overflow" vert="horz" wrap="square" lIns="91440" tIns="45720" rIns="91440" bIns="45720" numCol="1" spcCol="0" rtlCol="0" fromWordArt="0" anchor="ctr" anchorCtr="0" forceAA="0" compatLnSpc="1">
+                        <a:prstTxWarp prst="textNoShape">
+                          <a:avLst/>
+                        </a:prstTxWarp>
+                        <a:noAutofit/>
+                      </wps:bodyPr>
+                    </wps:wsp>
+                  </a:graphicData>
+                </a:graphic>
+                <wp14:sizeRelH relativeFrom="margin">
+                  <wp14:pctWidth>0</wp14:pctWidth>
+                </wp14:sizeRelH>
+                <wp14:sizeRelV relativeFrom="margin">
+                  <wp14:pctHeight>0</wp14:pctHeight>
+                </wp14:sizeRelV>
+              </wp:anchor>
+            </w:drawing>
+          </mc:Choice>
+          <mc:Fallback>
+            <w:pict>
+              <v:shape id="Alternate Process 46" o:spid="_x0000_s1026" type="#_x0000_t176" style="position:absolute;margin-left:-8.95pt;margin-top:3.55pt;width:441pt;height:162.9pt;z-index:251584510;visibility:visible;mso-wrap-style:square;mso-width-percent:0;mso-height-percent:0;mso-wrap-distance-left:9pt;mso-wrap-distance-top:0;mso-wrap-distance-right:9pt;mso-wrap-distance-bottom:0;mso-position-horizontal:absolute;mso-position-horizontal-relative:text;mso-position-vertical:absolute;mso-position-vertical-relative:text;mso-width-percent:0;mso-height-percent:0;mso-width-relative:margin;mso-height-relative:margin;v-text-anchor:middle" o:gfxdata="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" filled="f" strokecolor="black [3213]" strokeweight="3pt">
+                <v:stroke linestyle="thinThin"/>
+                <v:shadow on="t" opacity="22937f" mv:blur="40000f" origin=",.5" offset="0,23000emu"/>
+              </v:shape>
+            </w:pict>
+          </mc:Fallback>
+        </mc:AlternateContent>
+      </w:r>
+      <w:r>
+        <w:rPr>
+          <w:noProof/>
+          <w:lang w:val="en-US"/>
+        </w:rPr>
+        <mc:AlternateContent>
+          <mc:Choice Requires="wpg">
+            <w:drawing>
+              <wp:anchor distT="0" distB="0" distL="114300" distR="114300" simplePos="0" relativeHeight="251749376" behindDoc="0" locked="0" layoutInCell="1" allowOverlap="1" wp14:anchorId="04EDB3C1" wp14:editId="759CB7DE">
                 <wp:simplePos x="0" y="0"/>
                 <wp:positionH relativeFrom="column">
                   <wp:posOffset>4457700</wp:posOffset>
@@ -3190,7 +4474,7 @@
         <mc:AlternateContent>
           <mc:Choice Requires="wps">
             <w:drawing>
-              <wp:anchor distT="0" distB="0" distL="114300" distR="114300" simplePos="0" relativeHeight="251607039" behindDoc="0" locked="0" layoutInCell="1" allowOverlap="1" wp14:anchorId="6B55A83D" wp14:editId="1F32C7AA">
+              <wp:anchor distT="0" distB="0" distL="114300" distR="114300" simplePos="0" relativeHeight="251585535" behindDoc="0" locked="0" layoutInCell="1" allowOverlap="1" wp14:anchorId="6B55A83D" wp14:editId="1846C792">
                 <wp:simplePos x="0" y="0"/>
                 <wp:positionH relativeFrom="column">
                   <wp:posOffset>3065145</wp:posOffset>
@@ -3258,7 +4542,7 @@
           </mc:Choice>
           <mc:Fallback>
             <w:pict>
-              <v:line id="Straight Connector 104" o:spid="_x0000_s1026" style="position:absolute;rotation:-90;z-index:251607039;visibility:visible;mso-wrap-style:square;mso-width-percent:0;mso-height-percent:0;mso-wrap-distance-left:9pt;mso-wrap-distance-top:0;mso-wrap-distance-right:9pt;mso-wrap-distance-bottom:0;mso-position-horizontal:absolute;mso-position-horizontal-relative:text;mso-position-vertical:absolute;mso-position-vertical-relative:text;mso-width-percent:0;mso-height-percent:0;mso-width-relative:margin;mso-height-relative:margin" from="241.35pt,74.25pt" to="383.05pt,74.25pt" o:gfxdata="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" strokeweight="3pt">
+              <v:line id="Straight Connector 104" o:spid="_x0000_s1026" style="position:absolute;rotation:-90;z-index:251585535;visibility:visible;mso-wrap-style:square;mso-width-percent:0;mso-height-percent:0;mso-wrap-distance-left:9pt;mso-wrap-distance-top:0;mso-wrap-distance-right:9pt;mso-wrap-distance-bottom:0;mso-position-horizontal:absolute;mso-position-horizontal-relative:text;mso-position-vertical:absolute;mso-position-vertical-relative:text;mso-width-percent:0;mso-height-percent:0;mso-width-relative:margin;mso-height-relative:margin" from="241.35pt,74.25pt" to="383.05pt,74.25pt" o:gfxdata="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" strokeweight="3pt">
                 <v:stroke linestyle="thinThin"/>
                 <v:shadow on="t" opacity="24903f" mv:blur="40000f" origin=",.5" offset="0,20000emu"/>
                 <w10:wrap type="through"/>
@@ -3275,7 +4559,7 @@
         <mc:AlternateContent>
           <mc:Choice Requires="wps">
             <w:drawing>
-              <wp:anchor distT="0" distB="0" distL="114300" distR="114300" simplePos="0" relativeHeight="251699200" behindDoc="0" locked="0" layoutInCell="1" allowOverlap="1" wp14:anchorId="024213C7" wp14:editId="7A228C03">
+              <wp:anchor distT="0" distB="0" distL="114300" distR="114300" simplePos="0" relativeHeight="251677696" behindDoc="0" locked="0" layoutInCell="1" allowOverlap="1" wp14:anchorId="024213C7" wp14:editId="6E62F2B2">
                 <wp:simplePos x="0" y="0"/>
                 <wp:positionH relativeFrom="column">
                   <wp:posOffset>2400300</wp:posOffset>
@@ -3371,7 +4655,7 @@
           </mc:Choice>
           <mc:Fallback>
             <w:pict>
-              <v:shape id="Text Box 48" o:spid="_x0000_s1053" type="#_x0000_t202" style="position:absolute;margin-left:189pt;margin-top:133.85pt;width:2in;height:45pt;z-index:251699200;visibility:visible;mso-wrap-style:square;mso-wrap-distance-left:9pt;mso-wrap-distance-top:0;mso-wrap-distance-right:9pt;mso-wrap-distance-bottom:0;mso-position-horizontal:absolute;mso-position-horizontal-relative:text;mso-position-vertical:absolute;mso-position-vertical-relative:text;v-text-anchor:middle" o:gfxdata="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" strokecolor="black [3213]" strokeweight="1pt">
+              <v:shape id="Text Box 48" o:spid="_x0000_s1072" type="#_x0000_t202" style="position:absolute;margin-left:189pt;margin-top:133.85pt;width:2in;height:45pt;z-index:251677696;visibility:visible;mso-wrap-style:square;mso-wrap-distance-left:9pt;mso-wrap-distance-top:0;mso-wrap-distance-right:9pt;mso-wrap-distance-bottom:0;mso-position-horizontal:absolute;mso-position-horizontal-relative:text;mso-position-vertical:absolute;mso-position-vertical-relative:text;v-text-anchor:middle" o:gfxdata="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" strokecolor="black [3213]" strokeweight="1pt">
                 <v:textbox>
                   <w:txbxContent>
                     <w:p>
@@ -3404,91 +4688,9 @@
           <w:lang w:val="en-US"/>
         </w:rPr>
         <mc:AlternateContent>
-          <mc:Choice Requires="wps">
-            <w:drawing>
-              <wp:anchor distT="0" distB="0" distL="114300" distR="114300" simplePos="0" relativeHeight="251606014" behindDoc="0" locked="0" layoutInCell="1" allowOverlap="1" wp14:anchorId="61C1D7AF" wp14:editId="1A624554">
-                <wp:simplePos x="0" y="0"/>
-                <wp:positionH relativeFrom="column">
-                  <wp:posOffset>-228600</wp:posOffset>
-                </wp:positionH>
-                <wp:positionV relativeFrom="paragraph">
-                  <wp:posOffset>45085</wp:posOffset>
-                </wp:positionV>
-                <wp:extent cx="5829300" cy="2068830"/>
-                <wp:effectExtent l="76200" t="50800" r="88900" b="90170"/>
-                <wp:wrapNone/>
-                <wp:docPr id="46" name="Alternate Process 46"/>
-                <wp:cNvGraphicFramePr/>
-                <a:graphic xmlns:a="http://schemas.openxmlformats.org/drawingml/2006/main">
-                  <a:graphicData uri="http://schemas.microsoft.com/office/word/2010/wordprocessingShape">
-                    <wps:wsp>
-                      <wps:cNvSpPr/>
-                      <wps:spPr>
-                        <a:xfrm>
-                          <a:off x="0" y="0"/>
-                          <a:ext cx="5829300" cy="2068830"/>
-                        </a:xfrm>
-                        <a:prstGeom prst="flowChartAlternateProcess">
-                          <a:avLst/>
-                        </a:prstGeom>
-                        <a:noFill/>
-                        <a:ln w="38100" cmpd="dbl">
-                          <a:solidFill>
-                            <a:schemeClr val="tx1"/>
-                          </a:solidFill>
-                        </a:ln>
-                      </wps:spPr>
-                      <wps:style>
-                        <a:lnRef idx="1">
-                          <a:schemeClr val="accent1"/>
-                        </a:lnRef>
-                        <a:fillRef idx="3">
-                          <a:schemeClr val="accent1"/>
-                        </a:fillRef>
-                        <a:effectRef idx="2">
-                          <a:schemeClr val="accent1"/>
-                        </a:effectRef>
-                        <a:fontRef idx="minor">
-                          <a:schemeClr val="lt1"/>
-                        </a:fontRef>
-                      </wps:style>
-                      <wps:bodyPr rot="0" spcFirstLastPara="0" vertOverflow="overflow" horzOverflow="overflow" vert="horz" wrap="square" lIns="91440" tIns="45720" rIns="91440" bIns="45720" numCol="1" spcCol="0" rtlCol="0" fromWordArt="0" anchor="ctr" anchorCtr="0" forceAA="0" compatLnSpc="1">
-                        <a:prstTxWarp prst="textNoShape">
-                          <a:avLst/>
-                        </a:prstTxWarp>
-                        <a:noAutofit/>
-                      </wps:bodyPr>
-                    </wps:wsp>
-                  </a:graphicData>
-                </a:graphic>
-                <wp14:sizeRelH relativeFrom="margin">
-                  <wp14:pctWidth>0</wp14:pctWidth>
-                </wp14:sizeRelH>
-                <wp14:sizeRelV relativeFrom="margin">
-                  <wp14:pctHeight>0</wp14:pctHeight>
-                </wp14:sizeRelV>
-              </wp:anchor>
-            </w:drawing>
-          </mc:Choice>
-          <mc:Fallback>
-            <w:pict>
-              <v:shape id="Alternate Process 46" o:spid="_x0000_s1026" type="#_x0000_t176" style="position:absolute;margin-left:-17.95pt;margin-top:3.55pt;width:459pt;height:162.9pt;z-index:251606014;visibility:visible;mso-wrap-style:square;mso-width-percent:0;mso-height-percent:0;mso-wrap-distance-left:9pt;mso-wrap-distance-top:0;mso-wrap-distance-right:9pt;mso-wrap-distance-bottom:0;mso-position-horizontal:absolute;mso-position-horizontal-relative:text;mso-position-vertical:absolute;mso-position-vertical-relative:text;mso-width-percent:0;mso-height-percent:0;mso-width-relative:margin;mso-height-relative:margin;v-text-anchor:middle" o:gfxdata="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" filled="f" strokecolor="black [3213]" strokeweight="3pt">
-                <v:stroke linestyle="thinThin"/>
-                <v:shadow on="t" opacity="22937f" mv:blur="40000f" origin=",.5" offset="0,23000emu"/>
-              </v:shape>
-            </w:pict>
-          </mc:Fallback>
-        </mc:AlternateContent>
-      </w:r>
-      <w:r>
-        <w:rPr>
-          <w:noProof/>
-          <w:lang w:val="en-US"/>
-        </w:rPr>
-        <mc:AlternateContent>
           <mc:Choice Requires="wpg">
             <w:drawing>
-              <wp:anchor distT="0" distB="0" distL="114300" distR="114300" simplePos="0" relativeHeight="251744256" behindDoc="0" locked="0" layoutInCell="1" allowOverlap="1" wp14:anchorId="2E7784B6" wp14:editId="7B9B1082">
+              <wp:anchor distT="0" distB="0" distL="114300" distR="114300" simplePos="0" relativeHeight="251744256" behindDoc="0" locked="0" layoutInCell="1" allowOverlap="1" wp14:anchorId="2E7784B6" wp14:editId="5CF4BC45">
                 <wp:simplePos x="0" y="0"/>
                 <wp:positionH relativeFrom="column">
                   <wp:posOffset>2400300</wp:posOffset>
@@ -3851,11 +5053,11 @@
           </mc:Choice>
           <mc:Fallback>
             <w:pict>
-              <v:group id="Group 83" o:spid="_x0000_s1054" style="position:absolute;margin-left:189pt;margin-top:40.45pt;width:107.2pt;height:81pt;z-index:251744256" coordsize="1361440,1028700" o:gfxdata="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">
-                <v:shape id="Alternate Process 45" o:spid="_x0000_s1055" type="#_x0000_t176" style="position:absolute;top:238760;width:1361440;height:789940;visibility:visible;mso-wrap-style:square;v-text-anchor:middle" o:gfxdata="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" filled="f" strokecolor="black [3213]">
+              <v:group id="Group 83" o:spid="_x0000_s1073" style="position:absolute;margin-left:189pt;margin-top:40.45pt;width:107.2pt;height:81pt;z-index:251744256" coordsize="1361440,1028700" o:gfxdata="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">
+                <v:shape id="Alternate Process 45" o:spid="_x0000_s1074" type="#_x0000_t176" style="position:absolute;top:238760;width:1361440;height:789940;visibility:visible;mso-wrap-style:square;v-text-anchor:middle" o:gfxdata="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" filled="f" strokecolor="black [3213]">
                   <v:shadow on="t" opacity="22937f" mv:blur="40000f" origin=",.5" offset="0,23000emu"/>
                 </v:shape>
-                <v:shape id="Text Box 80" o:spid="_x0000_s1056" type="#_x0000_t202" style="position:absolute;left:30480;top:615950;width:914400;height:342900;visibility:visible;mso-wrap-style:square;v-text-anchor:top" o:gfxdata="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" filled="f" stroked="f">
+                <v:shape id="Text Box 80" o:spid="_x0000_s1075" type="#_x0000_t202" style="position:absolute;left:30480;top:615950;width:914400;height:342900;visibility:visible;mso-wrap-style:square;v-text-anchor:top" o:gfxdata="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" filled="f" stroked="f">
                   <v:textbox>
                     <w:txbxContent>
                       <w:p>
@@ -3877,7 +5079,7 @@
                     </w:txbxContent>
                   </v:textbox>
                 </v:shape>
-                <v:shape id="Text Box 85" o:spid="_x0000_s1057" type="#_x0000_t202" style="position:absolute;left:904240;top:294640;width:342900;height:342900;visibility:visible;mso-wrap-style:square;v-text-anchor:top" o:gfxdata="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" filled="f" stroked="f">
+                <v:shape id="Text Box 85" o:spid="_x0000_s1076" type="#_x0000_t202" style="position:absolute;left:904240;top:294640;width:342900;height:342900;visibility:visible;mso-wrap-style:square;v-text-anchor:top" o:gfxdata="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" filled="f" stroked="f">
                   <v:textbox>
                     <w:txbxContent>
                       <w:p>
@@ -3898,15 +5100,15 @@
                     </w:txbxContent>
                   </v:textbox>
                 </v:shape>
-                <v:group id="Group 94" o:spid="_x0000_s1058" style="position:absolute;left:104140;top:368935;width:1115695;height:611505" coordsize="1116000,612000" o:gfxdata="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">
-                  <v:line id="Straight Connector 69" o:spid="_x0000_s1059" style="position:absolute;flip:y;visibility:visible;mso-wrap-style:square" from="0,280670" to="1116000,280670" o:connectortype="straight" o:gfxdata="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">
+                <v:group id="Group 94" o:spid="_x0000_s1077" style="position:absolute;left:104140;top:368935;width:1115695;height:611505" coordsize="1116000,612000" o:gfxdata="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">
+                  <v:line id="Straight Connector 69" o:spid="_x0000_s1078" style="position:absolute;flip:y;visibility:visible;mso-wrap-style:square" from="0,280670" to="1116000,280670" o:connectortype="straight" o:gfxdata="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">
                     <v:shadow on="t" opacity="24903f" mv:blur="40000f" origin=",.5" offset="0,20000emu"/>
                   </v:line>
-                  <v:line id="Straight Connector 73" o:spid="_x0000_s1060" style="position:absolute;flip:y;visibility:visible;mso-wrap-style:square" from="800100,0" to="800100,612000" o:connectortype="straight" o:gfxdata="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">
+                  <v:line id="Straight Connector 73" o:spid="_x0000_s1079" style="position:absolute;flip:y;visibility:visible;mso-wrap-style:square" from="800100,0" to="800100,612000" o:connectortype="straight" o:gfxdata="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">
                     <v:shadow on="t" opacity="24903f" mv:blur="40000f" origin=",.5" offset="0,20000emu"/>
                   </v:line>
                 </v:group>
-                <v:shape id="Text Box 82" o:spid="_x0000_s1061" type="#_x0000_t202" style="position:absolute;left:83820;width:935990;height:342900;visibility:visible;mso-wrap-style:square;v-text-anchor:top" o:gfxdata="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" strokecolor="black [3213]">
+                <v:shape id="Text Box 82" o:spid="_x0000_s1080" type="#_x0000_t202" style="position:absolute;left:83820;width:935990;height:342900;visibility:visible;mso-wrap-style:square;v-text-anchor:top" o:gfxdata="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" strokecolor="black [3213]">
                   <v:textbox inset=",,0">
                     <w:txbxContent>
                       <w:p>
@@ -3950,7 +5152,7 @@
         <mc:AlternateContent>
           <mc:Choice Requires="wps">
             <w:drawing>
-              <wp:anchor distT="0" distB="0" distL="114300" distR="114300" simplePos="0" relativeHeight="251713536" behindDoc="0" locked="0" layoutInCell="1" allowOverlap="1" wp14:anchorId="50A2FBFD" wp14:editId="06E1726C">
+              <wp:anchor distT="0" distB="0" distL="114300" distR="114300" simplePos="0" relativeHeight="251692032" behindDoc="0" locked="0" layoutInCell="1" allowOverlap="1" wp14:anchorId="50A2FBFD" wp14:editId="33E7806E">
                 <wp:simplePos x="0" y="0"/>
                 <wp:positionH relativeFrom="column">
                   <wp:posOffset>2400300</wp:posOffset>
@@ -4042,7 +5244,7 @@
           </mc:Choice>
           <mc:Fallback>
             <w:pict>
-              <v:shape id="Text Box 93" o:spid="_x0000_s1062" type="#_x0000_t202" style="position:absolute;margin-left:189pt;margin-top:13.45pt;width:85pt;height:17pt;z-index:251713536;visibility:visible;mso-wrap-style:square;mso-wrap-distance-left:9pt;mso-wrap-distance-top:0;mso-wrap-distance-right:9pt;mso-wrap-distance-bottom:0;mso-position-horizontal:absolute;mso-position-horizontal-relative:text;mso-position-vertical:absolute;mso-position-vertical-relative:text;v-text-anchor:top" o:gfxdata="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" filled="f" stroked="f">
+              <v:shape id="Text Box 93" o:spid="_x0000_s1081" type="#_x0000_t202" style="position:absolute;margin-left:189pt;margin-top:13.45pt;width:85pt;height:17pt;z-index:251692032;visibility:visible;mso-wrap-style:square;mso-wrap-distance-left:9pt;mso-wrap-distance-top:0;mso-wrap-distance-right:9pt;mso-wrap-distance-bottom:0;mso-position-horizontal:absolute;mso-position-horizontal-relative:text;mso-position-vertical:absolute;mso-position-vertical-relative:text;v-text-anchor:top" o:gfxdata="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" filled="f" stroked="f">
                 <v:textbox inset="0,0,0,0">
                   <w:txbxContent>
                     <w:p>
@@ -4075,1066 +5277,9 @@
           <w:lang w:val="en-US"/>
         </w:rPr>
         <mc:AlternateContent>
-          <mc:Choice Requires="wpg">
-            <w:drawing>
-              <wp:anchor distT="0" distB="0" distL="114300" distR="114300" simplePos="0" relativeHeight="251732992" behindDoc="0" locked="0" layoutInCell="1" allowOverlap="1" wp14:anchorId="1C089C6F" wp14:editId="3CBA1C46">
-                <wp:simplePos x="0" y="0"/>
-                <wp:positionH relativeFrom="column">
-                  <wp:posOffset>-50800</wp:posOffset>
-                </wp:positionH>
-                <wp:positionV relativeFrom="paragraph">
-                  <wp:posOffset>221615</wp:posOffset>
-                </wp:positionV>
-                <wp:extent cx="2169795" cy="1678305"/>
-                <wp:effectExtent l="50800" t="0" r="65405" b="99695"/>
-                <wp:wrapNone/>
-                <wp:docPr id="37" name="Group 37"/>
-                <wp:cNvGraphicFramePr/>
-                <a:graphic xmlns:a="http://schemas.openxmlformats.org/drawingml/2006/main">
-                  <a:graphicData uri="http://schemas.microsoft.com/office/word/2010/wordprocessingGroup">
-                    <wpg:wgp>
-                      <wpg:cNvGrpSpPr/>
-                      <wpg:grpSpPr>
-                        <a:xfrm>
-                          <a:off x="0" y="0"/>
-                          <a:ext cx="2169795" cy="1678305"/>
-                          <a:chOff x="0" y="0"/>
-                          <a:chExt cx="2169795" cy="1678305"/>
-                        </a:xfrm>
-                      </wpg:grpSpPr>
-                      <wps:wsp>
-                        <wps:cNvPr id="11" name="Alternate Process 11"/>
-                        <wps:cNvSpPr/>
-                        <wps:spPr>
-                          <a:xfrm>
-                            <a:off x="10160" y="238760"/>
-                            <a:ext cx="2159635" cy="1439545"/>
-                          </a:xfrm>
-                          <a:prstGeom prst="flowChartAlternateProcess">
-                            <a:avLst/>
-                          </a:prstGeom>
-                          <a:noFill/>
-                          <a:ln>
-                            <a:solidFill>
-                              <a:schemeClr val="tx1"/>
-                            </a:solidFill>
-                          </a:ln>
-                        </wps:spPr>
-                        <wps:style>
-                          <a:lnRef idx="1">
-                            <a:schemeClr val="accent1"/>
-                          </a:lnRef>
-                          <a:fillRef idx="3">
-                            <a:schemeClr val="accent1"/>
-                          </a:fillRef>
-                          <a:effectRef idx="2">
-                            <a:schemeClr val="accent1"/>
-                          </a:effectRef>
-                          <a:fontRef idx="minor">
-                            <a:schemeClr val="lt1"/>
-                          </a:fontRef>
-                        </wps:style>
-                        <wps:bodyPr rot="0" spcFirstLastPara="0" vertOverflow="overflow" horzOverflow="overflow" vert="horz" wrap="square" lIns="91440" tIns="45720" rIns="91440" bIns="45720" numCol="1" spcCol="0" rtlCol="0" fromWordArt="0" anchor="ctr" anchorCtr="0" forceAA="0" compatLnSpc="1">
-                          <a:prstTxWarp prst="textNoShape">
-                            <a:avLst/>
-                          </a:prstTxWarp>
-                          <a:noAutofit/>
-                        </wps:bodyPr>
-                      </wps:wsp>
-                      <wps:wsp>
-                        <wps:cNvPr id="58" name="Text Box 58"/>
-                        <wps:cNvSpPr txBox="1"/>
-                        <wps:spPr>
-                          <a:xfrm>
-                            <a:off x="0" y="655320"/>
-                            <a:ext cx="914400" cy="342900"/>
-                          </a:xfrm>
-                          <a:prstGeom prst="rect">
-                            <a:avLst/>
-                          </a:prstGeom>
-                          <a:noFill/>
-                          <a:ln>
-                            <a:noFill/>
-                          </a:ln>
-                          <a:effectLst/>
-                          <a:extLst>
-                            <a:ext uri="{C572A759-6A51-4108-AA02-DFA0A04FC94B}">
-                              <ma14:wrappingTextBoxFlag xmlns:ma14="http://schemas.microsoft.com/office/mac/drawingml/2011/main"/>
-                            </a:ext>
-                          </a:extLst>
-                        </wps:spPr>
-                        <wps:style>
-                          <a:lnRef idx="0">
-                            <a:schemeClr val="accent1"/>
-                          </a:lnRef>
-                          <a:fillRef idx="0">
-                            <a:schemeClr val="accent1"/>
-                          </a:fillRef>
-                          <a:effectRef idx="0">
-                            <a:schemeClr val="accent1"/>
-                          </a:effectRef>
-                          <a:fontRef idx="minor">
-                            <a:schemeClr val="dk1"/>
-                          </a:fontRef>
-                        </wps:style>
-                        <wps:txbx>
-                          <w:txbxContent>
-                            <w:p>
-                              <w:pPr>
-                                <w:rPr>
-                                  <w:sz w:val="28"/>
-                                  <w:szCs w:val="28"/>
-                                </w:rPr>
-                              </w:pPr>
-                              <w:r>
-                                <w:rPr>
-                                  <w:sz w:val="28"/>
-                                  <w:szCs w:val="28"/>
-                                </w:rPr>
-                                <w:t xml:space="preserve">Sample </w:t>
-                              </w:r>
-                              <w:r>
-                                <w:rPr>
-                                  <w:sz w:val="28"/>
-                                  <w:szCs w:val="28"/>
-                                </w:rPr>
-                                <w:t>1</w:t>
-                              </w:r>
-                            </w:p>
-                          </w:txbxContent>
-                        </wps:txbx>
-                        <wps:bodyPr rot="0" spcFirstLastPara="0" vertOverflow="overflow" horzOverflow="overflow" vert="horz" wrap="square" lIns="91440" tIns="45720" rIns="91440" bIns="45720" numCol="1" spcCol="0" rtlCol="0" fromWordArt="0" anchor="t" anchorCtr="0" forceAA="0" compatLnSpc="1">
-                          <a:prstTxWarp prst="textNoShape">
-                            <a:avLst/>
-                          </a:prstTxWarp>
-                          <a:noAutofit/>
-                        </wps:bodyPr>
-                      </wps:wsp>
-                      <wps:wsp>
-                        <wps:cNvPr id="59" name="Text Box 59"/>
-                        <wps:cNvSpPr txBox="1"/>
-                        <wps:spPr>
-                          <a:xfrm>
-                            <a:off x="0" y="998220"/>
-                            <a:ext cx="914400" cy="342900"/>
-                          </a:xfrm>
-                          <a:prstGeom prst="rect">
-                            <a:avLst/>
-                          </a:prstGeom>
-                          <a:noFill/>
-                          <a:ln>
-                            <a:noFill/>
-                          </a:ln>
-                          <a:effectLst/>
-                          <a:extLst>
-                            <a:ext uri="{C572A759-6A51-4108-AA02-DFA0A04FC94B}">
-                              <ma14:wrappingTextBoxFlag xmlns:ma14="http://schemas.microsoft.com/office/mac/drawingml/2011/main"/>
-                            </a:ext>
-                          </a:extLst>
-                        </wps:spPr>
-                        <wps:style>
-                          <a:lnRef idx="0">
-                            <a:schemeClr val="accent1"/>
-                          </a:lnRef>
-                          <a:fillRef idx="0">
-                            <a:schemeClr val="accent1"/>
-                          </a:fillRef>
-                          <a:effectRef idx="0">
-                            <a:schemeClr val="accent1"/>
-                          </a:effectRef>
-                          <a:fontRef idx="minor">
-                            <a:schemeClr val="dk1"/>
-                          </a:fontRef>
-                        </wps:style>
-                        <wps:txbx>
-                          <w:txbxContent>
-                            <w:p>
-                              <w:pPr>
-                                <w:rPr>
-                                  <w:sz w:val="28"/>
-                                  <w:szCs w:val="28"/>
-                                </w:rPr>
-                              </w:pPr>
-                              <w:r>
-                                <w:rPr>
-                                  <w:sz w:val="28"/>
-                                  <w:szCs w:val="28"/>
-                                </w:rPr>
-                                <w:t>Sample 2</w:t>
-                              </w:r>
-                            </w:p>
-                          </w:txbxContent>
-                        </wps:txbx>
-                        <wps:bodyPr rot="0" spcFirstLastPara="0" vertOverflow="overflow" horzOverflow="overflow" vert="horz" wrap="square" lIns="91440" tIns="45720" rIns="91440" bIns="45720" numCol="1" spcCol="0" rtlCol="0" fromWordArt="0" anchor="t" anchorCtr="0" forceAA="0" compatLnSpc="1">
-                          <a:prstTxWarp prst="textNoShape">
-                            <a:avLst/>
-                          </a:prstTxWarp>
-                          <a:noAutofit/>
-                        </wps:bodyPr>
-                      </wps:wsp>
-                      <wps:wsp>
-                        <wps:cNvPr id="61" name="Text Box 61"/>
-                        <wps:cNvSpPr txBox="1"/>
-                        <wps:spPr>
-                          <a:xfrm>
-                            <a:off x="10160" y="1301750"/>
-                            <a:ext cx="914400" cy="342900"/>
-                          </a:xfrm>
-                          <a:prstGeom prst="rect">
-                            <a:avLst/>
-                          </a:prstGeom>
-                          <a:noFill/>
-                          <a:ln>
-                            <a:noFill/>
-                          </a:ln>
-                          <a:effectLst/>
-                          <a:extLst>
-                            <a:ext uri="{C572A759-6A51-4108-AA02-DFA0A04FC94B}">
-                              <ma14:wrappingTextBoxFlag xmlns:ma14="http://schemas.microsoft.com/office/mac/drawingml/2011/main"/>
-                            </a:ext>
-                          </a:extLst>
-                        </wps:spPr>
-                        <wps:style>
-                          <a:lnRef idx="0">
-                            <a:schemeClr val="accent1"/>
-                          </a:lnRef>
-                          <a:fillRef idx="0">
-                            <a:schemeClr val="accent1"/>
-                          </a:fillRef>
-                          <a:effectRef idx="0">
-                            <a:schemeClr val="accent1"/>
-                          </a:effectRef>
-                          <a:fontRef idx="minor">
-                            <a:schemeClr val="dk1"/>
-                          </a:fontRef>
-                        </wps:style>
-                        <wps:txbx>
-                          <w:txbxContent>
-                            <w:p>
-                              <w:pPr>
-                                <w:jc w:val="center"/>
-                                <w:rPr>
-                                  <w:sz w:val="28"/>
-                                  <w:szCs w:val="28"/>
-                                </w:rPr>
-                              </w:pPr>
-                              <w:r>
-                                <w:rPr>
-                                  <w:sz w:val="28"/>
-                                  <w:szCs w:val="28"/>
-                                </w:rPr>
-                                <w:t>… …</w:t>
-                              </w:r>
-                            </w:p>
-                          </w:txbxContent>
-                        </wps:txbx>
-                        <wps:bodyPr rot="0" spcFirstLastPara="0" vertOverflow="overflow" horzOverflow="overflow" vert="horz" wrap="square" lIns="91440" tIns="45720" rIns="91440" bIns="45720" numCol="1" spcCol="0" rtlCol="0" fromWordArt="0" anchor="t" anchorCtr="0" forceAA="0" compatLnSpc="1">
-                          <a:prstTxWarp prst="textNoShape">
-                            <a:avLst/>
-                          </a:prstTxWarp>
-                          <a:noAutofit/>
-                        </wps:bodyPr>
-                      </wps:wsp>
-                      <wps:wsp>
-                        <wps:cNvPr id="62" name="Text Box 62"/>
-                        <wps:cNvSpPr txBox="1"/>
-                        <wps:spPr>
-                          <a:xfrm>
-                            <a:off x="914400" y="312420"/>
-                            <a:ext cx="228600" cy="342900"/>
-                          </a:xfrm>
-                          <a:prstGeom prst="rect">
-                            <a:avLst/>
-                          </a:prstGeom>
-                          <a:noFill/>
-                          <a:ln>
-                            <a:noFill/>
-                          </a:ln>
-                          <a:effectLst/>
-                          <a:extLst>
-                            <a:ext uri="{C572A759-6A51-4108-AA02-DFA0A04FC94B}">
-                              <ma14:wrappingTextBoxFlag xmlns:ma14="http://schemas.microsoft.com/office/mac/drawingml/2011/main"/>
-                            </a:ext>
-                          </a:extLst>
-                        </wps:spPr>
-                        <wps:style>
-                          <a:lnRef idx="0">
-                            <a:schemeClr val="accent1"/>
-                          </a:lnRef>
-                          <a:fillRef idx="0">
-                            <a:schemeClr val="accent1"/>
-                          </a:fillRef>
-                          <a:effectRef idx="0">
-                            <a:schemeClr val="accent1"/>
-                          </a:effectRef>
-                          <a:fontRef idx="minor">
-                            <a:schemeClr val="dk1"/>
-                          </a:fontRef>
-                        </wps:style>
-                        <wps:txbx>
-                          <w:txbxContent>
-                            <w:p>
-                              <w:pPr>
-                                <w:rPr>
-                                  <w:sz w:val="28"/>
-                                  <w:szCs w:val="28"/>
-                                </w:rPr>
-                              </w:pPr>
-                              <w:r>
-                                <w:rPr>
-                                  <w:sz w:val="28"/>
-                                  <w:szCs w:val="28"/>
-                                </w:rPr>
-                                <w:t>A</w:t>
-                              </w:r>
-                            </w:p>
-                          </w:txbxContent>
-                        </wps:txbx>
-                        <wps:bodyPr rot="0" spcFirstLastPara="0" vertOverflow="overflow" horzOverflow="overflow" vert="horz" wrap="square" lIns="91440" tIns="45720" rIns="91440" bIns="45720" numCol="1" spcCol="0" rtlCol="0" fromWordArt="0" anchor="t" anchorCtr="0" forceAA="0" compatLnSpc="1">
-                          <a:prstTxWarp prst="textNoShape">
-                            <a:avLst/>
-                          </a:prstTxWarp>
-                          <a:noAutofit/>
-                        </wps:bodyPr>
-                      </wps:wsp>
-                      <wps:wsp>
-                        <wps:cNvPr id="63" name="Text Box 63"/>
-                        <wps:cNvSpPr txBox="1"/>
-                        <wps:spPr>
-                          <a:xfrm>
-                            <a:off x="1196340" y="312420"/>
-                            <a:ext cx="228600" cy="342900"/>
-                          </a:xfrm>
-                          <a:prstGeom prst="rect">
-                            <a:avLst/>
-                          </a:prstGeom>
-                          <a:noFill/>
-                          <a:ln>
-                            <a:noFill/>
-                          </a:ln>
-                          <a:effectLst/>
-                          <a:extLst>
-                            <a:ext uri="{C572A759-6A51-4108-AA02-DFA0A04FC94B}">
-                              <ma14:wrappingTextBoxFlag xmlns:ma14="http://schemas.microsoft.com/office/mac/drawingml/2011/main"/>
-                            </a:ext>
-                          </a:extLst>
-                        </wps:spPr>
-                        <wps:style>
-                          <a:lnRef idx="0">
-                            <a:schemeClr val="accent1"/>
-                          </a:lnRef>
-                          <a:fillRef idx="0">
-                            <a:schemeClr val="accent1"/>
-                          </a:fillRef>
-                          <a:effectRef idx="0">
-                            <a:schemeClr val="accent1"/>
-                          </a:effectRef>
-                          <a:fontRef idx="minor">
-                            <a:schemeClr val="dk1"/>
-                          </a:fontRef>
-                        </wps:style>
-                        <wps:txbx>
-                          <w:txbxContent>
-                            <w:p>
-                              <w:pPr>
-                                <w:rPr>
-                                  <w:sz w:val="28"/>
-                                  <w:szCs w:val="28"/>
-                                </w:rPr>
-                              </w:pPr>
-                              <w:r>
-                                <w:rPr>
-                                  <w:sz w:val="28"/>
-                                  <w:szCs w:val="28"/>
-                                </w:rPr>
-                                <w:t>BA</w:t>
-                              </w:r>
-                            </w:p>
-                          </w:txbxContent>
-                        </wps:txbx>
-                        <wps:bodyPr rot="0" spcFirstLastPara="0" vertOverflow="overflow" horzOverflow="overflow" vert="horz" wrap="square" lIns="91440" tIns="45720" rIns="91440" bIns="45720" numCol="1" spcCol="0" rtlCol="0" fromWordArt="0" anchor="t" anchorCtr="0" forceAA="0" compatLnSpc="1">
-                          <a:prstTxWarp prst="textNoShape">
-                            <a:avLst/>
-                          </a:prstTxWarp>
-                          <a:noAutofit/>
-                        </wps:bodyPr>
-                      </wps:wsp>
-                      <wps:wsp>
-                        <wps:cNvPr id="64" name="Text Box 64"/>
-                        <wps:cNvSpPr txBox="1"/>
-                        <wps:spPr>
-                          <a:xfrm>
-                            <a:off x="1498600" y="312420"/>
-                            <a:ext cx="228600" cy="342900"/>
-                          </a:xfrm>
-                          <a:prstGeom prst="rect">
-                            <a:avLst/>
-                          </a:prstGeom>
-                          <a:noFill/>
-                          <a:ln>
-                            <a:noFill/>
-                          </a:ln>
-                          <a:effectLst/>
-                          <a:extLst>
-                            <a:ext uri="{C572A759-6A51-4108-AA02-DFA0A04FC94B}">
-                              <ma14:wrappingTextBoxFlag xmlns:ma14="http://schemas.microsoft.com/office/mac/drawingml/2011/main"/>
-                            </a:ext>
-                          </a:extLst>
-                        </wps:spPr>
-                        <wps:style>
-                          <a:lnRef idx="0">
-                            <a:schemeClr val="accent1"/>
-                          </a:lnRef>
-                          <a:fillRef idx="0">
-                            <a:schemeClr val="accent1"/>
-                          </a:fillRef>
-                          <a:effectRef idx="0">
-                            <a:schemeClr val="accent1"/>
-                          </a:effectRef>
-                          <a:fontRef idx="minor">
-                            <a:schemeClr val="dk1"/>
-                          </a:fontRef>
-                        </wps:style>
-                        <wps:txbx>
-                          <w:txbxContent>
-                            <w:p>
-                              <w:pPr>
-                                <w:rPr>
-                                  <w:sz w:val="28"/>
-                                  <w:szCs w:val="28"/>
-                                </w:rPr>
-                              </w:pPr>
-                              <w:r>
-                                <w:rPr>
-                                  <w:sz w:val="28"/>
-                                  <w:szCs w:val="28"/>
-                                </w:rPr>
-                                <w:t>CA</w:t>
-                              </w:r>
-                            </w:p>
-                          </w:txbxContent>
-                        </wps:txbx>
-                        <wps:bodyPr rot="0" spcFirstLastPara="0" vertOverflow="overflow" horzOverflow="overflow" vert="horz" wrap="square" lIns="91440" tIns="45720" rIns="91440" bIns="45720" numCol="1" spcCol="0" rtlCol="0" fromWordArt="0" anchor="t" anchorCtr="0" forceAA="0" compatLnSpc="1">
-                          <a:prstTxWarp prst="textNoShape">
-                            <a:avLst/>
-                          </a:prstTxWarp>
-                          <a:noAutofit/>
-                        </wps:bodyPr>
-                      </wps:wsp>
-                      <wpg:grpSp>
-                        <wpg:cNvPr id="96" name="Group 96"/>
-                        <wpg:cNvGrpSpPr/>
-                        <wpg:grpSpPr>
-                          <a:xfrm>
-                            <a:off x="114300" y="312420"/>
-                            <a:ext cx="1980000" cy="1296000"/>
-                            <a:chOff x="0" y="0"/>
-                            <a:chExt cx="1980000" cy="1296000"/>
-                          </a:xfrm>
-                        </wpg:grpSpPr>
-                        <wps:wsp>
-                          <wps:cNvPr id="50" name="Straight Connector 50"/>
-                          <wps:cNvCnPr/>
-                          <wps:spPr>
-                            <a:xfrm>
-                              <a:off x="0" y="342900"/>
-                              <a:ext cx="1980000" cy="0"/>
-                            </a:xfrm>
-                            <a:prstGeom prst="line">
-                              <a:avLst/>
-                            </a:prstGeom>
-                            <a:ln w="9525" cmpd="sng">
-                              <a:solidFill>
-                                <a:srgbClr val="000000"/>
-                              </a:solidFill>
-                            </a:ln>
-                          </wps:spPr>
-                          <wps:style>
-                            <a:lnRef idx="2">
-                              <a:schemeClr val="accent1"/>
-                            </a:lnRef>
-                            <a:fillRef idx="0">
-                              <a:schemeClr val="accent1"/>
-                            </a:fillRef>
-                            <a:effectRef idx="1">
-                              <a:schemeClr val="accent1"/>
-                            </a:effectRef>
-                            <a:fontRef idx="minor">
-                              <a:schemeClr val="tx1"/>
-                            </a:fontRef>
-                          </wps:style>
-                          <wps:bodyPr/>
-                        </wps:wsp>
-                        <wps:wsp>
-                          <wps:cNvPr id="51" name="Straight Connector 51"/>
-                          <wps:cNvCnPr/>
-                          <wps:spPr>
-                            <a:xfrm>
-                              <a:off x="0" y="694690"/>
-                              <a:ext cx="1980000" cy="0"/>
-                            </a:xfrm>
-                            <a:prstGeom prst="line">
-                              <a:avLst/>
-                            </a:prstGeom>
-                            <a:ln w="9525" cmpd="sng">
-                              <a:solidFill>
-                                <a:srgbClr val="000000"/>
-                              </a:solidFill>
-                            </a:ln>
-                          </wps:spPr>
-                          <wps:style>
-                            <a:lnRef idx="2">
-                              <a:schemeClr val="accent1"/>
-                            </a:lnRef>
-                            <a:fillRef idx="0">
-                              <a:schemeClr val="accent1"/>
-                            </a:fillRef>
-                            <a:effectRef idx="1">
-                              <a:schemeClr val="accent1"/>
-                            </a:effectRef>
-                            <a:fontRef idx="minor">
-                              <a:schemeClr val="tx1"/>
-                            </a:fontRef>
-                          </wps:style>
-                          <wps:bodyPr/>
-                        </wps:wsp>
-                        <wps:wsp>
-                          <wps:cNvPr id="52" name="Straight Connector 52"/>
-                          <wps:cNvCnPr/>
-                          <wps:spPr>
-                            <a:xfrm>
-                              <a:off x="0" y="1046480"/>
-                              <a:ext cx="1980000" cy="0"/>
-                            </a:xfrm>
-                            <a:prstGeom prst="line">
-                              <a:avLst/>
-                            </a:prstGeom>
-                            <a:ln w="9525" cmpd="sng">
-                              <a:solidFill>
-                                <a:srgbClr val="000000"/>
-                              </a:solidFill>
-                            </a:ln>
-                          </wps:spPr>
-                          <wps:style>
-                            <a:lnRef idx="2">
-                              <a:schemeClr val="accent1"/>
-                            </a:lnRef>
-                            <a:fillRef idx="0">
-                              <a:schemeClr val="accent1"/>
-                            </a:fillRef>
-                            <a:effectRef idx="1">
-                              <a:schemeClr val="accent1"/>
-                            </a:effectRef>
-                            <a:fontRef idx="minor">
-                              <a:schemeClr val="tx1"/>
-                            </a:fontRef>
-                          </wps:style>
-                          <wps:bodyPr/>
-                        </wps:wsp>
-                        <wps:wsp>
-                          <wps:cNvPr id="54" name="Straight Connector 54"/>
-                          <wps:cNvCnPr/>
-                          <wps:spPr>
-                            <a:xfrm flipV="1">
-                              <a:off x="800100" y="0"/>
-                              <a:ext cx="0" cy="1296000"/>
-                            </a:xfrm>
-                            <a:prstGeom prst="line">
-                              <a:avLst/>
-                            </a:prstGeom>
-                            <a:ln w="9525" cmpd="sng">
-                              <a:solidFill>
-                                <a:srgbClr val="000000"/>
-                              </a:solidFill>
-                            </a:ln>
-                          </wps:spPr>
-                          <wps:style>
-                            <a:lnRef idx="2">
-                              <a:schemeClr val="accent1"/>
-                            </a:lnRef>
-                            <a:fillRef idx="0">
-                              <a:schemeClr val="accent1"/>
-                            </a:fillRef>
-                            <a:effectRef idx="1">
-                              <a:schemeClr val="accent1"/>
-                            </a:effectRef>
-                            <a:fontRef idx="minor">
-                              <a:schemeClr val="tx1"/>
-                            </a:fontRef>
-                          </wps:style>
-                          <wps:bodyPr/>
-                        </wps:wsp>
-                        <wps:wsp>
-                          <wps:cNvPr id="55" name="Straight Connector 55"/>
-                          <wps:cNvCnPr/>
-                          <wps:spPr>
-                            <a:xfrm flipV="1">
-                              <a:off x="1092200" y="0"/>
-                              <a:ext cx="0" cy="1296000"/>
-                            </a:xfrm>
-                            <a:prstGeom prst="line">
-                              <a:avLst/>
-                            </a:prstGeom>
-                            <a:ln w="9525" cmpd="sng">
-                              <a:solidFill>
-                                <a:srgbClr val="000000"/>
-                              </a:solidFill>
-                            </a:ln>
-                          </wps:spPr>
-                          <wps:style>
-                            <a:lnRef idx="2">
-                              <a:schemeClr val="accent1"/>
-                            </a:lnRef>
-                            <a:fillRef idx="0">
-                              <a:schemeClr val="accent1"/>
-                            </a:fillRef>
-                            <a:effectRef idx="1">
-                              <a:schemeClr val="accent1"/>
-                            </a:effectRef>
-                            <a:fontRef idx="minor">
-                              <a:schemeClr val="tx1"/>
-                            </a:fontRef>
-                          </wps:style>
-                          <wps:bodyPr/>
-                        </wps:wsp>
-                        <wps:wsp>
-                          <wps:cNvPr id="56" name="Straight Connector 56"/>
-                          <wps:cNvCnPr/>
-                          <wps:spPr>
-                            <a:xfrm flipV="1">
-                              <a:off x="1384300" y="0"/>
-                              <a:ext cx="0" cy="1296000"/>
-                            </a:xfrm>
-                            <a:prstGeom prst="line">
-                              <a:avLst/>
-                            </a:prstGeom>
-                            <a:ln w="9525" cmpd="sng">
-                              <a:solidFill>
-                                <a:srgbClr val="000000"/>
-                              </a:solidFill>
-                            </a:ln>
-                          </wps:spPr>
-                          <wps:style>
-                            <a:lnRef idx="2">
-                              <a:schemeClr val="accent1"/>
-                            </a:lnRef>
-                            <a:fillRef idx="0">
-                              <a:schemeClr val="accent1"/>
-                            </a:fillRef>
-                            <a:effectRef idx="1">
-                              <a:schemeClr val="accent1"/>
-                            </a:effectRef>
-                            <a:fontRef idx="minor">
-                              <a:schemeClr val="tx1"/>
-                            </a:fontRef>
-                          </wps:style>
-                          <wps:bodyPr/>
-                        </wps:wsp>
-                        <wps:wsp>
-                          <wps:cNvPr id="65" name="Straight Connector 65"/>
-                          <wps:cNvCnPr/>
-                          <wps:spPr>
-                            <a:xfrm flipV="1">
-                              <a:off x="1676400" y="0"/>
-                              <a:ext cx="0" cy="1296000"/>
-                            </a:xfrm>
-                            <a:prstGeom prst="line">
-                              <a:avLst/>
-                            </a:prstGeom>
-                            <a:ln w="9525" cmpd="sng">
-                              <a:solidFill>
-                                <a:srgbClr val="000000"/>
-                              </a:solidFill>
-                            </a:ln>
-                          </wps:spPr>
-                          <wps:style>
-                            <a:lnRef idx="2">
-                              <a:schemeClr val="accent1"/>
-                            </a:lnRef>
-                            <a:fillRef idx="0">
-                              <a:schemeClr val="accent1"/>
-                            </a:fillRef>
-                            <a:effectRef idx="1">
-                              <a:schemeClr val="accent1"/>
-                            </a:effectRef>
-                            <a:fontRef idx="minor">
-                              <a:schemeClr val="tx1"/>
-                            </a:fontRef>
-                          </wps:style>
-                          <wps:bodyPr/>
-                        </wps:wsp>
-                      </wpg:grpSp>
-                      <wps:wsp>
-                        <wps:cNvPr id="66" name="Text Box 66"/>
-                        <wps:cNvSpPr txBox="1"/>
-                        <wps:spPr>
-                          <a:xfrm>
-                            <a:off x="1785620" y="271780"/>
-                            <a:ext cx="342900" cy="342900"/>
-                          </a:xfrm>
-                          <a:prstGeom prst="rect">
-                            <a:avLst/>
-                          </a:prstGeom>
-                          <a:noFill/>
-                          <a:ln>
-                            <a:noFill/>
-                          </a:ln>
-                          <a:effectLst/>
-                          <a:extLst>
-                            <a:ext uri="{C572A759-6A51-4108-AA02-DFA0A04FC94B}">
-                              <ma14:wrappingTextBoxFlag xmlns:ma14="http://schemas.microsoft.com/office/mac/drawingml/2011/main"/>
-                            </a:ext>
-                          </a:extLst>
-                        </wps:spPr>
-                        <wps:style>
-                          <a:lnRef idx="0">
-                            <a:schemeClr val="accent1"/>
-                          </a:lnRef>
-                          <a:fillRef idx="0">
-                            <a:schemeClr val="accent1"/>
-                          </a:fillRef>
-                          <a:effectRef idx="0">
-                            <a:schemeClr val="accent1"/>
-                          </a:effectRef>
-                          <a:fontRef idx="minor">
-                            <a:schemeClr val="dk1"/>
-                          </a:fontRef>
-                        </wps:style>
-                        <wps:txbx>
-                          <w:txbxContent>
-                            <w:p>
-                              <w:pPr>
-                                <w:rPr>
-                                  <w:sz w:val="28"/>
-                                  <w:szCs w:val="28"/>
-                                </w:rPr>
-                              </w:pPr>
-                              <w:r>
-                                <w:rPr>
-                                  <w:sz w:val="28"/>
-                                  <w:szCs w:val="28"/>
-                                </w:rPr>
-                                <w:t>…</w:t>
-                              </w:r>
-                            </w:p>
-                          </w:txbxContent>
-                        </wps:txbx>
-                        <wps:bodyPr rot="0" spcFirstLastPara="0" vertOverflow="overflow" horzOverflow="overflow" vert="horz" wrap="square" lIns="91440" tIns="45720" rIns="91440" bIns="45720" numCol="1" spcCol="0" rtlCol="0" fromWordArt="0" anchor="t" anchorCtr="0" forceAA="0" compatLnSpc="1">
-                          <a:prstTxWarp prst="textNoShape">
-                            <a:avLst/>
-                          </a:prstTxWarp>
-                          <a:noAutofit/>
-                        </wps:bodyPr>
-                      </wps:wsp>
-                      <wps:wsp>
-                        <wps:cNvPr id="25" name="Text Box 25"/>
-                        <wps:cNvSpPr txBox="1"/>
-                        <wps:spPr>
-                          <a:xfrm>
-                            <a:off x="93980" y="0"/>
-                            <a:ext cx="935990" cy="342900"/>
-                          </a:xfrm>
-                          <a:prstGeom prst="rect">
-                            <a:avLst/>
-                          </a:prstGeom>
-                          <a:solidFill>
-                            <a:srgbClr val="FFFFFF"/>
-                          </a:solidFill>
-                          <a:ln>
-                            <a:solidFill>
-                              <a:schemeClr val="tx1"/>
-                            </a:solidFill>
-                          </a:ln>
-                          <a:effectLst/>
-                          <a:extLst>
-                            <a:ext uri="{C572A759-6A51-4108-AA02-DFA0A04FC94B}">
-                              <ma14:wrappingTextBoxFlag xmlns:ma14="http://schemas.microsoft.com/office/mac/drawingml/2011/main"/>
-                            </a:ext>
-                          </a:extLst>
-                        </wps:spPr>
-                        <wps:style>
-                          <a:lnRef idx="0">
-                            <a:schemeClr val="accent1"/>
-                          </a:lnRef>
-                          <a:fillRef idx="0">
-                            <a:schemeClr val="accent1"/>
-                          </a:fillRef>
-                          <a:effectRef idx="0">
-                            <a:schemeClr val="accent1"/>
-                          </a:effectRef>
-                          <a:fontRef idx="minor">
-                            <a:schemeClr val="dk1"/>
-                          </a:fontRef>
-                        </wps:style>
-                        <wps:txbx>
-                          <w:txbxContent>
-                            <w:p>
-                              <w:pPr>
-                                <w:rPr>
-                                  <w:sz w:val="32"/>
-                                  <w:szCs w:val="32"/>
-                                </w:rPr>
-                              </w:pPr>
-                              <w:r>
-                                <w:rPr>
-                                  <w:sz w:val="32"/>
-                                  <w:szCs w:val="32"/>
-                                </w:rPr>
-                                <w:t>Log file 1</w:t>
-                              </w:r>
-                            </w:p>
-                            <w:p>
-                              <w:pPr>
-                                <w:jc w:val="center"/>
-                                <w:rPr>
-                                  <w:sz w:val="32"/>
-                                  <w:szCs w:val="32"/>
-                                </w:rPr>
-                              </w:pPr>
-                            </w:p>
-                          </w:txbxContent>
-                        </wps:txbx>
-                        <wps:bodyPr rot="0" spcFirstLastPara="0" vertOverflow="overflow" horzOverflow="overflow" vert="horz" wrap="square" lIns="91440" tIns="45720" rIns="0" bIns="45720" numCol="1" spcCol="0" rtlCol="0" fromWordArt="0" anchor="t" anchorCtr="0" forceAA="0" compatLnSpc="1">
-                          <a:prstTxWarp prst="textNoShape">
-                            <a:avLst/>
-                          </a:prstTxWarp>
-                          <a:noAutofit/>
-                        </wps:bodyPr>
-                      </wps:wsp>
-                    </wpg:wgp>
-                  </a:graphicData>
-                </a:graphic>
-              </wp:anchor>
-            </w:drawing>
-          </mc:Choice>
-          <mc:Fallback>
-            <w:pict>
-              <v:group id="Group 37" o:spid="_x0000_s1063" style="position:absolute;margin-left:-3.95pt;margin-top:17.45pt;width:170.85pt;height:132.15pt;z-index:251732992" coordsize="2169795,1678305" o:gfxdata="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">
-                <v:shape id="Alternate Process 11" o:spid="_x0000_s1064" type="#_x0000_t176" style="position:absolute;left:10160;top:238760;width:2159635;height:1439545;visibility:visible;mso-wrap-style:square;v-text-anchor:middle" o:gfxdata="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" filled="f" strokecolor="black [3213]">
-                  <v:shadow on="t" opacity="22937f" mv:blur="40000f" origin=",.5" offset="0,23000emu"/>
-                </v:shape>
-                <v:shape id="Text Box 58" o:spid="_x0000_s1065" type="#_x0000_t202" style="position:absolute;top:655320;width:914400;height:342900;visibility:visible;mso-wrap-style:square;v-text-anchor:top" o:gfxdata="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" filled="f" stroked="f">
-                  <v:textbox>
-                    <w:txbxContent>
-                      <w:p>
-                        <w:pPr>
-                          <w:rPr>
-                            <w:sz w:val="28"/>
-                            <w:szCs w:val="28"/>
-                          </w:rPr>
-                        </w:pPr>
-                        <w:r>
-                          <w:rPr>
-                            <w:sz w:val="28"/>
-                            <w:szCs w:val="28"/>
-                          </w:rPr>
-                          <w:t xml:space="preserve">Sample </w:t>
-                        </w:r>
-                        <w:r>
-                          <w:rPr>
-                            <w:sz w:val="28"/>
-                            <w:szCs w:val="28"/>
-                          </w:rPr>
-                          <w:t>1</w:t>
-                        </w:r>
-                      </w:p>
-                    </w:txbxContent>
-                  </v:textbox>
-                </v:shape>
-                <v:shape id="Text Box 59" o:spid="_x0000_s1066" type="#_x0000_t202" style="position:absolute;top:998220;width:914400;height:342900;visibility:visible;mso-wrap-style:square;v-text-anchor:top" o:gfxdata="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" filled="f" stroked="f">
-                  <v:textbox>
-                    <w:txbxContent>
-                      <w:p>
-                        <w:pPr>
-                          <w:rPr>
-                            <w:sz w:val="28"/>
-                            <w:szCs w:val="28"/>
-                          </w:rPr>
-                        </w:pPr>
-                        <w:r>
-                          <w:rPr>
-                            <w:sz w:val="28"/>
-                            <w:szCs w:val="28"/>
-                          </w:rPr>
-                          <w:t>Sample 2</w:t>
-                        </w:r>
-                      </w:p>
-                    </w:txbxContent>
-                  </v:textbox>
-                </v:shape>
-                <v:shape id="Text Box 61" o:spid="_x0000_s1067" type="#_x0000_t202" style="position:absolute;left:10160;top:1301750;width:914400;height:342900;visibility:visible;mso-wrap-style:square;v-text-anchor:top" o:gfxdata="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" filled="f" stroked="f">
-                  <v:textbox>
-                    <w:txbxContent>
-                      <w:p>
-                        <w:pPr>
-                          <w:jc w:val="center"/>
-                          <w:rPr>
-                            <w:sz w:val="28"/>
-                            <w:szCs w:val="28"/>
-                          </w:rPr>
-                        </w:pPr>
-                        <w:r>
-                          <w:rPr>
-                            <w:sz w:val="28"/>
-                            <w:szCs w:val="28"/>
-                          </w:rPr>
-                          <w:t>… …</w:t>
-                        </w:r>
-                      </w:p>
-                    </w:txbxContent>
-                  </v:textbox>
-                </v:shape>
-                <v:shape id="Text Box 62" o:spid="_x0000_s1068" type="#_x0000_t202" style="position:absolute;left:914400;top:312420;width:228600;height:342900;visibility:visible;mso-wrap-style:square;v-text-anchor:top" o:gfxdata="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" filled="f" stroked="f">
-                  <v:textbox>
-                    <w:txbxContent>
-                      <w:p>
-                        <w:pPr>
-                          <w:rPr>
-                            <w:sz w:val="28"/>
-                            <w:szCs w:val="28"/>
-                          </w:rPr>
-                        </w:pPr>
-                        <w:r>
-                          <w:rPr>
-                            <w:sz w:val="28"/>
-                            <w:szCs w:val="28"/>
-                          </w:rPr>
-                          <w:t>A</w:t>
-                        </w:r>
-                      </w:p>
-                    </w:txbxContent>
-                  </v:textbox>
-                </v:shape>
-                <v:shape id="Text Box 63" o:spid="_x0000_s1069" type="#_x0000_t202" style="position:absolute;left:1196340;top:312420;width:228600;height:342900;visibility:visible;mso-wrap-style:square;v-text-anchor:top" o:gfxdata="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" filled="f" stroked="f">
-                  <v:textbox>
-                    <w:txbxContent>
-                      <w:p>
-                        <w:pPr>
-                          <w:rPr>
-                            <w:sz w:val="28"/>
-                            <w:szCs w:val="28"/>
-                          </w:rPr>
-                        </w:pPr>
-                        <w:r>
-                          <w:rPr>
-                            <w:sz w:val="28"/>
-                            <w:szCs w:val="28"/>
-                          </w:rPr>
-                          <w:t>BA</w:t>
-                        </w:r>
-                      </w:p>
-                    </w:txbxContent>
-                  </v:textbox>
-                </v:shape>
-                <v:shape id="Text Box 64" o:spid="_x0000_s1070" type="#_x0000_t202" style="position:absolute;left:1498600;top:312420;width:228600;height:342900;visibility:visible;mso-wrap-style:square;v-text-anchor:top" o:gfxdata="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" filled="f" stroked="f">
-                  <v:textbox>
-                    <w:txbxContent>
-                      <w:p>
-                        <w:pPr>
-                          <w:rPr>
-                            <w:sz w:val="28"/>
-                            <w:szCs w:val="28"/>
-                          </w:rPr>
-                        </w:pPr>
-                        <w:r>
-                          <w:rPr>
-                            <w:sz w:val="28"/>
-                            <w:szCs w:val="28"/>
-                          </w:rPr>
-                          <w:t>CA</w:t>
-                        </w:r>
-                      </w:p>
-                    </w:txbxContent>
-                  </v:textbox>
-                </v:shape>
-                <v:group id="Group 96" o:spid="_x0000_s1071" style="position:absolute;left:114300;top:312420;width:1980000;height:1296000" coordsize="1980000,1296000" o:gfxdata="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">
-                  <v:line id="Straight Connector 50" o:spid="_x0000_s1072" style="position:absolute;visibility:visible;mso-wrap-style:square" from="0,342900" to="1980000,342900" o:connectortype="straight" o:gfxdata="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">
-                    <v:shadow on="t" opacity="24903f" mv:blur="40000f" origin=",.5" offset="0,20000emu"/>
-                  </v:line>
-                  <v:line id="Straight Connector 51" o:spid="_x0000_s1073" style="position:absolute;visibility:visible;mso-wrap-style:square" from="0,694690" to="1980000,694690" o:connectortype="straight" o:gfxdata="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">
-                    <v:shadow on="t" opacity="24903f" mv:blur="40000f" origin=",.5" offset="0,20000emu"/>
-                  </v:line>
-                  <v:line id="Straight Connector 52" o:spid="_x0000_s1074" style="position:absolute;visibility:visible;mso-wrap-style:square" from="0,1046480" to="1980000,1046480" o:connectortype="straight" o:gfxdata="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">
-                    <v:shadow on="t" opacity="24903f" mv:blur="40000f" origin=",.5" offset="0,20000emu"/>
-                  </v:line>
-                  <v:line id="Straight Connector 54" o:spid="_x0000_s1075" style="position:absolute;flip:y;visibility:visible;mso-wrap-style:square" from="800100,0" to="800100,1296000" o:connectortype="straight" o:gfxdata="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">
-                    <v:shadow on="t" opacity="24903f" mv:blur="40000f" origin=",.5" offset="0,20000emu"/>
-                  </v:line>
-                  <v:line id="Straight Connector 55" o:spid="_x0000_s1076" style="position:absolute;flip:y;visibility:visible;mso-wrap-style:square" from="1092200,0" to="1092200,1296000" o:connectortype="straight" o:gfxdata="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">
-                    <v:shadow on="t" opacity="24903f" mv:blur="40000f" origin=",.5" offset="0,20000emu"/>
-                  </v:line>
-                  <v:line id="Straight Connector 56" o:spid="_x0000_s1077" style="position:absolute;flip:y;visibility:visible;mso-wrap-style:square" from="1384300,0" to="1384300,1296000" o:connectortype="straight" o:gfxdata="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">
-                    <v:shadow on="t" opacity="24903f" mv:blur="40000f" origin=",.5" offset="0,20000emu"/>
-                  </v:line>
-                  <v:line id="Straight Connector 65" o:spid="_x0000_s1078" style="position:absolute;flip:y;visibility:visible;mso-wrap-style:square" from="1676400,0" to="1676400,1296000" o:connectortype="straight" o:gfxdata="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">
-                    <v:shadow on="t" opacity="24903f" mv:blur="40000f" origin=",.5" offset="0,20000emu"/>
-                  </v:line>
-                </v:group>
-                <v:shape id="Text Box 66" o:spid="_x0000_s1079" type="#_x0000_t202" style="position:absolute;left:1785620;top:271780;width:342900;height:342900;visibility:visible;mso-wrap-style:square;v-text-anchor:top" o:gfxdata="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" filled="f" stroked="f">
-                  <v:textbox>
-                    <w:txbxContent>
-                      <w:p>
-                        <w:pPr>
-                          <w:rPr>
-                            <w:sz w:val="28"/>
-                            <w:szCs w:val="28"/>
-                          </w:rPr>
-                        </w:pPr>
-                        <w:r>
-                          <w:rPr>
-                            <w:sz w:val="28"/>
-                            <w:szCs w:val="28"/>
-                          </w:rPr>
-                          <w:t>…</w:t>
-                        </w:r>
-                      </w:p>
-                    </w:txbxContent>
-                  </v:textbox>
-                </v:shape>
-                <v:shape id="Text Box 25" o:spid="_x0000_s1080" type="#_x0000_t202" style="position:absolute;left:93980;width:935990;height:342900;visibility:visible;mso-wrap-style:square;v-text-anchor:top" o:gfxdata="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" strokecolor="black [3213]">
-                  <v:textbox inset=",,0">
-                    <w:txbxContent>
-                      <w:p>
-                        <w:pPr>
-                          <w:rPr>
-                            <w:sz w:val="32"/>
-                            <w:szCs w:val="32"/>
-                          </w:rPr>
-                        </w:pPr>
-                        <w:r>
-                          <w:rPr>
-                            <w:sz w:val="32"/>
-                            <w:szCs w:val="32"/>
-                          </w:rPr>
-                          <w:t>Log file 1</w:t>
-                        </w:r>
-                      </w:p>
-                      <w:p>
-                        <w:pPr>
-                          <w:jc w:val="center"/>
-                          <w:rPr>
-                            <w:sz w:val="32"/>
-                            <w:szCs w:val="32"/>
-                          </w:rPr>
-                        </w:pPr>
-                      </w:p>
-                    </w:txbxContent>
-                  </v:textbox>
-                </v:shape>
-              </v:group>
-            </w:pict>
-          </mc:Fallback>
-        </mc:AlternateContent>
-      </w:r>
-      <w:r>
-        <w:rPr>
-          <w:noProof/>
-          <w:lang w:val="en-US"/>
-        </w:rPr>
-        <mc:AlternateContent>
           <mc:Choice Requires="wps">
             <w:drawing>
-              <wp:anchor distT="0" distB="0" distL="114300" distR="114300" simplePos="0" relativeHeight="251724800" behindDoc="0" locked="0" layoutInCell="1" allowOverlap="1" wp14:anchorId="42EA606B" wp14:editId="0D7262CD">
+              <wp:anchor distT="0" distB="0" distL="114300" distR="114300" simplePos="0" relativeHeight="251703296" behindDoc="0" locked="0" layoutInCell="1" allowOverlap="1" wp14:anchorId="42EA606B" wp14:editId="5336BBE0">
                 <wp:simplePos x="0" y="0"/>
                 <wp:positionH relativeFrom="column">
                   <wp:posOffset>4000500</wp:posOffset>
@@ -5242,7 +5387,7 @@
           </mc:Choice>
           <mc:Fallback>
             <w:pict>
-              <v:shape id="Text Box 112" o:spid="_x0000_s1081" type="#_x0000_t202" style="position:absolute;margin-left:315pt;margin-top:70.05pt;width:108pt;height:27pt;z-index:251724800;visibility:visible;mso-wrap-style:square;mso-width-percent:0;mso-wrap-distance-left:9pt;mso-wrap-distance-top:0;mso-wrap-distance-right:9pt;mso-wrap-distance-bottom:0;mso-position-horizontal:absolute;mso-position-horizontal-relative:text;mso-position-vertical:absolute;mso-position-vertical-relative:text;mso-width-percent:0;mso-width-relative:margin;v-text-anchor:top" o:gfxdata="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" filled="f" stroked="f">
+              <v:shape id="Text Box 112" o:spid="_x0000_s1082" type="#_x0000_t202" style="position:absolute;margin-left:315pt;margin-top:70.05pt;width:108pt;height:27pt;z-index:251703296;visibility:visible;mso-wrap-style:square;mso-width-percent:0;mso-wrap-distance-left:9pt;mso-wrap-distance-top:0;mso-wrap-distance-right:9pt;mso-wrap-distance-bottom:0;mso-position-horizontal:absolute;mso-position-horizontal-relative:text;mso-position-vertical:absolute;mso-position-vertical-relative:text;mso-width-percent:0;mso-width-relative:margin;v-text-anchor:top" o:gfxdata="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" filled="f" stroked="f">
                 <v:textbox>
                   <w:txbxContent>
                     <w:p>
@@ -5290,7 +5435,7 @@
         <mc:AlternateContent>
           <mc:Choice Requires="wps">
             <w:drawing>
-              <wp:anchor distT="0" distB="0" distL="114300" distR="114300" simplePos="0" relativeHeight="251726848" behindDoc="0" locked="0" layoutInCell="1" allowOverlap="1" wp14:anchorId="2FE475F8" wp14:editId="155AEC8A">
+              <wp:anchor distT="0" distB="0" distL="114300" distR="114300" simplePos="0" relativeHeight="251705344" behindDoc="0" locked="0" layoutInCell="1" allowOverlap="1" wp14:anchorId="2FE475F8" wp14:editId="5A646D8C">
                 <wp:simplePos x="0" y="0"/>
                 <wp:positionH relativeFrom="column">
                   <wp:posOffset>4114800</wp:posOffset>
@@ -5385,7 +5530,7 @@
           </mc:Choice>
           <mc:Fallback>
             <w:pict>
-              <v:shape id="Text Box 114" o:spid="_x0000_s1082" type="#_x0000_t202" style="position:absolute;margin-left:324pt;margin-top:40.45pt;width:1in;height:27pt;z-index:251726848;visibility:visible;mso-wrap-style:square;mso-width-percent:0;mso-wrap-distance-left:9pt;mso-wrap-distance-top:0;mso-wrap-distance-right:9pt;mso-wrap-distance-bottom:0;mso-position-horizontal:absolute;mso-position-horizontal-relative:text;mso-position-vertical:absolute;mso-position-vertical-relative:text;mso-width-percent:0;mso-width-relative:margin;v-text-anchor:top" o:gfxdata="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" filled="f" stroked="f">
+              <v:shape id="Text Box 114" o:spid="_x0000_s1083" type="#_x0000_t202" style="position:absolute;margin-left:324pt;margin-top:40.45pt;width:1in;height:27pt;z-index:251705344;visibility:visible;mso-wrap-style:square;mso-width-percent:0;mso-wrap-distance-left:9pt;mso-wrap-distance-top:0;mso-wrap-distance-right:9pt;mso-wrap-distance-bottom:0;mso-position-horizontal:absolute;mso-position-horizontal-relative:text;mso-position-vertical:absolute;mso-position-vertical-relative:text;mso-width-percent:0;mso-width-relative:margin;v-text-anchor:top" o:gfxdata="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" filled="f" stroked="f">
                 <v:textbox>
                   <w:txbxContent>
                     <w:p>
@@ -5420,7 +5565,7 @@
         <mc:AlternateContent>
           <mc:Choice Requires="wps">
             <w:drawing>
-              <wp:anchor distT="0" distB="0" distL="114300" distR="114300" simplePos="0" relativeHeight="251720704" behindDoc="0" locked="0" layoutInCell="1" allowOverlap="1" wp14:anchorId="5A1746D8" wp14:editId="45A0A488">
+              <wp:anchor distT="0" distB="0" distL="114300" distR="114300" simplePos="0" relativeHeight="251699200" behindDoc="0" locked="0" layoutInCell="1" allowOverlap="1" wp14:anchorId="5A1746D8" wp14:editId="59CB88F6">
                 <wp:simplePos x="0" y="0"/>
                 <wp:positionH relativeFrom="column">
                   <wp:posOffset>4000500</wp:posOffset>
@@ -5528,7 +5673,7 @@
           </mc:Choice>
           <mc:Fallback>
             <w:pict>
-              <v:shape id="Text Box 109" o:spid="_x0000_s1083" type="#_x0000_t202" style="position:absolute;margin-left:315pt;margin-top:16.65pt;width:108pt;height:27pt;z-index:251720704;visibility:visible;mso-wrap-style:square;mso-width-percent:0;mso-wrap-distance-left:9pt;mso-wrap-distance-top:0;mso-wrap-distance-right:9pt;mso-wrap-distance-bottom:0;mso-position-horizontal:absolute;mso-position-horizontal-relative:text;mso-position-vertical:absolute;mso-position-vertical-relative:text;mso-width-percent:0;mso-width-relative:margin;v-text-anchor:top" o:gfxdata="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" filled="f" stroked="f">
+              <v:shape id="Text Box 109" o:spid="_x0000_s1084" type="#_x0000_t202" style="position:absolute;margin-left:315pt;margin-top:16.65pt;width:108pt;height:27pt;z-index:251699200;visibility:visible;mso-wrap-style:square;mso-width-percent:0;mso-wrap-distance-left:9pt;mso-wrap-distance-top:0;mso-wrap-distance-right:9pt;mso-wrap-distance-bottom:0;mso-position-horizontal:absolute;mso-position-horizontal-relative:text;mso-position-vertical:absolute;mso-position-vertical-relative:text;mso-width-percent:0;mso-width-relative:margin;v-text-anchor:top" o:gfxdata="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" filled="f" stroked="f">
                 <v:textbox>
                   <w:txbxContent>
                     <w:p>
@@ -6340,7 +6485,7 @@
 </file>
 
 <file path=customXml/itemProps1.xml><?xml version="1.0" encoding="utf-8"?>
-<ds:datastoreItem xmlns:ds="http://schemas.openxmlformats.org/officeDocument/2006/customXml" ds:itemID="{34475345-29C6-1F44-8D83-B47E57F332F0}">
+<ds:datastoreItem xmlns:ds="http://schemas.openxmlformats.org/officeDocument/2006/customXml" ds:itemID="{5627AF46-C4AF-AD46-B2AD-7D7C416156C8}">
   <ds:schemaRefs>
     <ds:schemaRef ds:uri="http://schemas.openxmlformats.org/officeDocument/2006/bibliography"/>
   </ds:schemaRefs>

</xml_diff>